<commit_message>
Modified report for Intermediate code
</commit_message>
<xml_diff>
--- a/newTests/Αναφορά-2ης-φάσης_Ενδιάμεσος-κώδικας.docx
+++ b/newTests/Αναφορά-2ης-φάσης_Ενδιάμεσος-κώδικας.docx
@@ -9,7 +9,6 @@
           <w:b/>
           <w:sz w:val="24"/>
           <w:szCs w:val="24"/>
-          <w:lang w:val="en-US"/>
         </w:rPr>
       </w:pPr>
       <w:r>
@@ -87,21 +86,14 @@
           <w:sz w:val="24"/>
           <w:szCs w:val="24"/>
         </w:rPr>
-        <w:t>υλοποιήσ</w:t>
-      </w:r>
-      <w:r>
-        <w:rPr>
-          <w:sz w:val="24"/>
-          <w:szCs w:val="24"/>
-        </w:rPr>
-        <w:t>α</w:t>
-      </w:r>
-      <w:r>
-        <w:rPr>
-          <w:sz w:val="24"/>
-          <w:szCs w:val="24"/>
-        </w:rPr>
-        <w:t>με τις βοηθητικές συναρτήσεις</w:t>
+        <w:t>χρησιμοποιήσαμε</w:t>
+      </w:r>
+      <w:r>
+        <w:rPr>
+          <w:sz w:val="24"/>
+          <w:szCs w:val="24"/>
+        </w:rPr>
+        <w:t xml:space="preserve"> τις βοηθητικές συναρτήσεις</w:t>
       </w:r>
       <w:r>
         <w:rPr>
@@ -197,7 +189,6 @@
         </w:rPr>
         <w:t>_</w:t>
       </w:r>
-      <w:proofErr w:type="gramStart"/>
       <w:r>
         <w:rPr>
           <w:b/>
@@ -215,7 +206,6 @@
         </w:rPr>
         <w:t xml:space="preserve"> :</w:t>
       </w:r>
-      <w:proofErr w:type="gramEnd"/>
       <w:r>
         <w:rPr>
           <w:sz w:val="24"/>
@@ -384,7 +374,14 @@
           <w:sz w:val="24"/>
           <w:szCs w:val="24"/>
         </w:rPr>
-        <w:t xml:space="preserve"> Λίστα που υποδεικνύει τη θέση κάθε </w:t>
+        <w:t xml:space="preserve"> Λίστα που υποδεικνύει την πρώτη τετράδα </w:t>
+      </w:r>
+      <w:r>
+        <w:rPr>
+          <w:sz w:val="24"/>
+          <w:szCs w:val="24"/>
+        </w:rPr>
+        <w:t xml:space="preserve">κάθε </w:t>
       </w:r>
       <w:r>
         <w:rPr>
@@ -432,96 +429,109 @@
           <w:numId w:val="3"/>
         </w:numPr>
         <w:rPr>
-          <w:sz w:val="24"/>
-          <w:szCs w:val="24"/>
-        </w:rPr>
-      </w:pPr>
-      <w:r>
-        <w:rPr>
-          <w:b/>
-          <w:sz w:val="24"/>
-          <w:szCs w:val="24"/>
-        </w:rPr>
-        <w:t>allFunctions :</w:t>
-      </w:r>
-      <w:r>
-        <w:rPr>
-          <w:sz w:val="24"/>
-          <w:szCs w:val="24"/>
-        </w:rPr>
-        <w:t xml:space="preserve"> Λίστα με τα ονόματα </w:t>
-      </w:r>
-      <w:r>
-        <w:rPr>
-          <w:sz w:val="24"/>
-          <w:szCs w:val="24"/>
-        </w:rPr>
-        <w:t>των συναρτήσεων</w:t>
-      </w:r>
-      <w:r>
-        <w:rPr>
-          <w:sz w:val="24"/>
-          <w:szCs w:val="24"/>
-        </w:rPr>
-        <w:t>.</w:t>
-      </w:r>
-    </w:p>
-    <w:p>
-      <w:pPr>
-        <w:pStyle w:val="ListParagraph"/>
-        <w:numPr>
-          <w:ilvl w:val="0"/>
-          <w:numId w:val="3"/>
-        </w:numPr>
-        <w:rPr>
-          <w:sz w:val="24"/>
-          <w:szCs w:val="24"/>
-          <w:lang w:val="en-US"/>
-        </w:rPr>
-      </w:pPr>
-      <w:r>
-        <w:rPr>
-          <w:b/>
-          <w:sz w:val="24"/>
-          <w:szCs w:val="24"/>
-        </w:rPr>
-        <w:t>bindedCharacters :</w:t>
-      </w:r>
-      <w:r>
-        <w:rPr>
-          <w:sz w:val="24"/>
-          <w:szCs w:val="24"/>
-        </w:rPr>
-        <w:t xml:space="preserve"> Διατηρεί </w:t>
-      </w:r>
-      <w:r>
-        <w:rPr>
-          <w:sz w:val="24"/>
-          <w:szCs w:val="24"/>
-        </w:rPr>
-        <w:t>κάποιες από τις δεσμευμένες λέξεις</w:t>
-      </w:r>
-      <w:r>
-        <w:rPr>
-          <w:sz w:val="24"/>
-          <w:szCs w:val="24"/>
-        </w:rPr>
-        <w:t xml:space="preserve"> (</w:t>
-      </w:r>
-      <w:r>
-        <w:rPr>
-          <w:i/>
-          <w:sz w:val="24"/>
-          <w:szCs w:val="24"/>
-        </w:rPr>
-        <w:t>'CV', 'CP', 'REF', 'RET', '_'</w:t>
-      </w:r>
-      <w:r>
-        <w:rPr>
-          <w:sz w:val="24"/>
-          <w:szCs w:val="24"/>
-        </w:rPr>
-        <w:t>). Λειτουργεί συμπληρωματικά για ελέγχους στο πρόγραμμα κατά την παραγωγή του αρχείου.</w:t>
+          <w:b/>
+          <w:sz w:val="24"/>
+          <w:szCs w:val="24"/>
+        </w:rPr>
+      </w:pPr>
+      <w:r>
+        <w:rPr>
+          <w:b/>
+          <w:sz w:val="24"/>
+          <w:szCs w:val="24"/>
+          <w:lang w:val="en-US"/>
+        </w:rPr>
+        <w:t>exitLoop</w:t>
+      </w:r>
+      <w:r>
+        <w:rPr>
+          <w:b/>
+          <w:sz w:val="24"/>
+          <w:szCs w:val="24"/>
+        </w:rPr>
+        <w:t xml:space="preserve">() : </w:t>
+      </w:r>
+      <w:r>
+        <w:rPr>
+          <w:sz w:val="24"/>
+          <w:szCs w:val="24"/>
+        </w:rPr>
+        <w:t xml:space="preserve">Λίστα που υποδεικνύει την ετικέτα κάθε </w:t>
+      </w:r>
+      <w:r>
+        <w:rPr>
+          <w:sz w:val="24"/>
+          <w:szCs w:val="24"/>
+          <w:lang w:val="en-US"/>
+        </w:rPr>
+        <w:t>exit</w:t>
+      </w:r>
+      <w:r>
+        <w:rPr>
+          <w:sz w:val="24"/>
+          <w:szCs w:val="24"/>
+        </w:rPr>
+        <w:t xml:space="preserve"> </w:t>
+      </w:r>
+      <w:r>
+        <w:rPr>
+          <w:sz w:val="24"/>
+          <w:szCs w:val="24"/>
+          <w:lang w:val="en-US"/>
+        </w:rPr>
+        <w:t>statement</w:t>
+      </w:r>
+      <w:r>
+        <w:rPr>
+          <w:sz w:val="24"/>
+          <w:szCs w:val="24"/>
+        </w:rPr>
+        <w:t xml:space="preserve">. Κάθε φορά που ένα </w:t>
+      </w:r>
+      <w:r>
+        <w:rPr>
+          <w:sz w:val="24"/>
+          <w:szCs w:val="24"/>
+          <w:lang w:val="en-US"/>
+        </w:rPr>
+        <w:t>loop</w:t>
+      </w:r>
+      <w:r>
+        <w:rPr>
+          <w:sz w:val="24"/>
+          <w:szCs w:val="24"/>
+        </w:rPr>
+        <w:t xml:space="preserve"> </w:t>
+      </w:r>
+      <w:r>
+        <w:rPr>
+          <w:sz w:val="24"/>
+          <w:szCs w:val="24"/>
+          <w:lang w:val="en-US"/>
+        </w:rPr>
+        <w:t>statement</w:t>
+      </w:r>
+      <w:r>
+        <w:rPr>
+          <w:sz w:val="24"/>
+          <w:szCs w:val="24"/>
+        </w:rPr>
+        <w:t xml:space="preserve"> τερματίζει η τελευταία θέση της λίστας διαγράφεται και γίνεται </w:t>
+      </w:r>
+      <w:r>
+        <w:rPr>
+          <w:sz w:val="24"/>
+          <w:szCs w:val="24"/>
+          <w:lang w:val="en-US"/>
+        </w:rPr>
+        <w:t>backpatch</w:t>
+      </w:r>
+      <w:r>
+        <w:rPr>
+          <w:sz w:val="24"/>
+          <w:szCs w:val="24"/>
+        </w:rPr>
+        <w:t xml:space="preserve"> με την επόμενη τετράδα.</w:t>
       </w:r>
     </w:p>
     <w:p>
@@ -820,7 +830,6 @@
           <w:szCs w:val="24"/>
         </w:rPr>
       </w:pPr>
-      <w:proofErr w:type="gramStart"/>
       <w:r>
         <w:rPr>
           <w:b/>
@@ -836,16 +845,7 @@
           <w:sz w:val="24"/>
           <w:szCs w:val="24"/>
         </w:rPr>
-        <w:t>akelist(</w:t>
-      </w:r>
-      <w:proofErr w:type="gramEnd"/>
-      <w:r>
-        <w:rPr>
-          <w:b/>
-          <w:sz w:val="24"/>
-          <w:szCs w:val="24"/>
-        </w:rPr>
-        <w:t xml:space="preserve">) : </w:t>
+        <w:t xml:space="preserve">akelist() : </w:t>
       </w:r>
       <w:r>
         <w:rPr>
@@ -867,7 +867,6 @@
           <w:szCs w:val="24"/>
         </w:rPr>
       </w:pPr>
-      <w:proofErr w:type="gramStart"/>
       <w:r>
         <w:rPr>
           <w:b/>
@@ -883,16 +882,7 @@
           <w:sz w:val="24"/>
           <w:szCs w:val="24"/>
         </w:rPr>
-        <w:t>erge(</w:t>
-      </w:r>
-      <w:proofErr w:type="gramEnd"/>
-      <w:r>
-        <w:rPr>
-          <w:b/>
-          <w:sz w:val="24"/>
-          <w:szCs w:val="24"/>
-        </w:rPr>
-        <w:t xml:space="preserve">) : </w:t>
+        <w:t xml:space="preserve">erge() : </w:t>
       </w:r>
       <w:r>
         <w:rPr>
@@ -914,7 +904,6 @@
           <w:szCs w:val="24"/>
         </w:rPr>
       </w:pPr>
-      <w:proofErr w:type="gramStart"/>
       <w:r>
         <w:rPr>
           <w:b/>
@@ -930,16 +919,7 @@
           <w:sz w:val="24"/>
           <w:szCs w:val="24"/>
         </w:rPr>
-        <w:t>ackpatch(</w:t>
-      </w:r>
-      <w:proofErr w:type="gramEnd"/>
-      <w:r>
-        <w:rPr>
-          <w:b/>
-          <w:sz w:val="24"/>
-          <w:szCs w:val="24"/>
-        </w:rPr>
-        <w:t>) :</w:t>
+        <w:t>ackpatch() :</w:t>
       </w:r>
       <w:r>
         <w:rPr>
@@ -1191,7 +1171,6 @@
           <w:szCs w:val="24"/>
         </w:rPr>
       </w:pPr>
-      <w:proofErr w:type="gramStart"/>
       <w:r>
         <w:rPr>
           <w:b/>
@@ -1207,16 +1186,7 @@
           <w:sz w:val="24"/>
           <w:szCs w:val="24"/>
         </w:rPr>
-        <w:t>lock(</w:t>
-      </w:r>
-      <w:proofErr w:type="gramEnd"/>
-      <w:r>
-        <w:rPr>
-          <w:b/>
-          <w:sz w:val="24"/>
-          <w:szCs w:val="24"/>
-        </w:rPr>
-        <w:t xml:space="preserve">) : </w:t>
+        <w:t xml:space="preserve">lock() : </w:t>
       </w:r>
       <w:r>
         <w:rPr>
@@ -1560,7 +1530,6 @@
         </w:rPr>
         <w:t xml:space="preserve">, τις αναθέτουμε ως ορίσματα στην </w:t>
       </w:r>
-      <w:proofErr w:type="spellStart"/>
       <w:r>
         <w:rPr>
           <w:sz w:val="24"/>
@@ -1569,7 +1538,6 @@
         </w:rPr>
         <w:t>backpatch</w:t>
       </w:r>
-      <w:proofErr w:type="spellEnd"/>
       <w:r>
         <w:rPr>
           <w:sz w:val="24"/>
@@ -1604,9 +1572,22 @@
           <w:sz w:val="24"/>
           <w:szCs w:val="24"/>
         </w:rPr>
+        <w:t xml:space="preserve"> </w:t>
+      </w:r>
+      <w:r>
+        <w:rPr>
+          <w:sz w:val="24"/>
+          <w:szCs w:val="24"/>
+        </w:rPr>
+        <w:t>για έξοδο μετά την εκτέλεση</w:t>
+      </w:r>
+      <w:r>
+        <w:rPr>
+          <w:sz w:val="24"/>
+          <w:szCs w:val="24"/>
+        </w:rPr>
         <w:t xml:space="preserve"> και με την </w:t>
       </w:r>
-      <w:proofErr w:type="spellStart"/>
       <w:r>
         <w:rPr>
           <w:sz w:val="24"/>
@@ -1615,7 +1596,6 @@
         </w:rPr>
         <w:t>backpatch</w:t>
       </w:r>
-      <w:proofErr w:type="spellEnd"/>
       <w:r>
         <w:rPr>
           <w:sz w:val="24"/>
@@ -1623,7 +1603,6 @@
         </w:rPr>
         <w:t xml:space="preserve"> οδηγεί το πρόγραμμα στην ετικέτα του </w:t>
       </w:r>
-      <w:proofErr w:type="spellStart"/>
       <w:r>
         <w:rPr>
           <w:sz w:val="24"/>
@@ -1632,7 +1611,6 @@
         </w:rPr>
         <w:t>elsepart</w:t>
       </w:r>
-      <w:proofErr w:type="spellEnd"/>
       <w:r>
         <w:rPr>
           <w:sz w:val="24"/>
@@ -1649,6 +1627,7 @@
           <w:numId w:val="5"/>
         </w:numPr>
         <w:rPr>
+          <w:rFonts w:ascii="Calibri" w:hAnsi="Calibri" w:cs="Calibri"/>
           <w:sz w:val="24"/>
           <w:szCs w:val="24"/>
         </w:rPr>
@@ -1670,7 +1649,6 @@
         </w:rPr>
         <w:t>_</w:t>
       </w:r>
-      <w:proofErr w:type="gramStart"/>
       <w:r>
         <w:rPr>
           <w:b/>
@@ -1686,136 +1664,11 @@
           <w:sz w:val="24"/>
           <w:szCs w:val="24"/>
         </w:rPr>
-        <w:t>(</w:t>
-      </w:r>
-      <w:proofErr w:type="gramEnd"/>
-      <w:r>
-        <w:rPr>
-          <w:b/>
-          <w:sz w:val="24"/>
-          <w:szCs w:val="24"/>
-        </w:rPr>
-        <w:t xml:space="preserve">) : </w:t>
-      </w:r>
-      <w:r>
-        <w:rPr>
-          <w:sz w:val="24"/>
-          <w:szCs w:val="24"/>
-        </w:rPr>
-        <w:t xml:space="preserve">Στη μεταβλητή </w:t>
-      </w:r>
-      <w:r>
-        <w:rPr>
-          <w:sz w:val="24"/>
-          <w:szCs w:val="24"/>
-          <w:lang w:val="en-US"/>
-        </w:rPr>
-        <w:t>while</w:t>
-      </w:r>
-      <w:r>
-        <w:rPr>
-          <w:sz w:val="24"/>
-          <w:szCs w:val="24"/>
-        </w:rPr>
-        <w:t>_</w:t>
-      </w:r>
-      <w:r>
-        <w:rPr>
-          <w:sz w:val="24"/>
-          <w:szCs w:val="24"/>
-          <w:lang w:val="en-US"/>
-        </w:rPr>
-        <w:t>quad</w:t>
-      </w:r>
-      <w:r>
-        <w:rPr>
-          <w:sz w:val="24"/>
-          <w:szCs w:val="24"/>
-        </w:rPr>
-        <w:t xml:space="preserve"> αναθέτουμε την εντολή που θα πραγματοποιήσει τον έλ</w:t>
-      </w:r>
-      <w:r>
-        <w:rPr>
-          <w:sz w:val="24"/>
-          <w:szCs w:val="24"/>
-        </w:rPr>
-        <w:t xml:space="preserve">εγχο της συνθήκης, έτσι ώστε </w:t>
-      </w:r>
-      <w:r>
-        <w:rPr>
-          <w:sz w:val="24"/>
-          <w:szCs w:val="24"/>
-        </w:rPr>
-        <w:t xml:space="preserve">το πρόγραμμα </w:t>
-      </w:r>
-      <w:r>
-        <w:rPr>
-          <w:sz w:val="24"/>
-          <w:szCs w:val="24"/>
-        </w:rPr>
-        <w:t xml:space="preserve">να πραγματοποιήσει </w:t>
-      </w:r>
-      <w:r>
-        <w:rPr>
-          <w:sz w:val="24"/>
-          <w:szCs w:val="24"/>
-        </w:rPr>
-        <w:t xml:space="preserve">την κατάλληλη λειτουργία. Εάν η συνθήκη αληθεύει, η backpatch οδηγεί στην εκτέλεση της συνάρτησης </w:t>
-      </w:r>
-      <w:r>
-        <w:rPr>
-          <w:sz w:val="24"/>
-          <w:szCs w:val="24"/>
-          <w:lang w:val="en-US"/>
-        </w:rPr>
-        <w:t>statements</w:t>
-      </w:r>
-      <w:r>
-        <w:rPr>
-          <w:sz w:val="24"/>
-          <w:szCs w:val="24"/>
-        </w:rPr>
-        <w:t xml:space="preserve">() ενώ </w:t>
-      </w:r>
-      <w:r>
-        <w:rPr>
-          <w:sz w:val="24"/>
-          <w:szCs w:val="24"/>
-        </w:rPr>
-        <w:t>στην αντίθετη περίπτωση</w:t>
-      </w:r>
-      <w:r>
-        <w:rPr>
-          <w:sz w:val="24"/>
-          <w:szCs w:val="24"/>
-        </w:rPr>
-        <w:t xml:space="preserve"> δημιουργείται η εντολή </w:t>
-      </w:r>
-      <w:r>
-        <w:rPr>
-          <w:sz w:val="24"/>
-          <w:szCs w:val="24"/>
-          <w:lang w:val="en-US"/>
-        </w:rPr>
-        <w:t>jump</w:t>
-      </w:r>
-      <w:r>
-        <w:rPr>
-          <w:sz w:val="24"/>
-          <w:szCs w:val="24"/>
-        </w:rPr>
-        <w:t xml:space="preserve"> που οδηγεί ξανά στην αρχή του </w:t>
-      </w:r>
-      <w:r>
-        <w:rPr>
-          <w:sz w:val="24"/>
-          <w:szCs w:val="24"/>
-          <w:lang w:val="en-US"/>
-        </w:rPr>
-        <w:t>while</w:t>
-      </w:r>
-      <w:r>
-        <w:rPr>
+        <w:t>()</w:t>
+      </w:r>
+      <w:r>
+        <w:rPr>
+          <w:b/>
           <w:sz w:val="24"/>
           <w:szCs w:val="24"/>
         </w:rPr>
@@ -1823,48 +1676,22 @@
       </w:r>
       <w:r>
         <w:rPr>
-          <w:sz w:val="24"/>
-          <w:szCs w:val="24"/>
-          <w:lang w:val="en-US"/>
-        </w:rPr>
-        <w:t>loop</w:t>
-      </w:r>
-      <w:r>
-        <w:rPr>
-          <w:sz w:val="24"/>
-          <w:szCs w:val="24"/>
-        </w:rPr>
-        <w:t xml:space="preserve">, δηλαδή στην τετράδα που έχει ανατεθεί αρχικά στη μεταβλητή </w:t>
-      </w:r>
-      <w:r>
-        <w:rPr>
-          <w:sz w:val="24"/>
-          <w:szCs w:val="24"/>
-          <w:lang w:val="en-US"/>
-        </w:rPr>
-        <w:t>while</w:t>
-      </w:r>
-      <w:r>
-        <w:rPr>
-          <w:sz w:val="24"/>
-          <w:szCs w:val="24"/>
-        </w:rPr>
-        <w:t>_</w:t>
-      </w:r>
-      <w:r>
-        <w:rPr>
-          <w:sz w:val="24"/>
-          <w:szCs w:val="24"/>
-          <w:lang w:val="en-US"/>
-        </w:rPr>
-        <w:t>quad</w:t>
-      </w:r>
-      <w:r>
-        <w:rPr>
-          <w:sz w:val="24"/>
-          <w:szCs w:val="24"/>
-        </w:rPr>
-        <w:t xml:space="preserve">. </w:t>
+          <w:rFonts w:ascii="Calibri" w:hAnsi="Calibri" w:cs="Calibri"/>
+          <w:b/>
+          <w:sz w:val="24"/>
+          <w:szCs w:val="24"/>
+        </w:rPr>
+        <w:t>:</w:t>
+      </w:r>
+      <w:r>
+        <w:rPr>
+          <w:rFonts w:ascii="Calibri" w:hAnsi="Calibri" w:cs="Calibri"/>
+          <w:color w:val="000000"/>
+          <w:sz w:val="24"/>
+          <w:szCs w:val="24"/>
+          <w:shd w:val="clear" w:color="auto" w:fill="F1F0F0"/>
+        </w:rPr>
+        <w:t xml:space="preserve"> Η while_quad διατηρεί την ετικέτα της τετράδας στην οποία πραγματοποιείται ο έλεγχος της συνθήκης. Εάν η συνθήκη αληθεύει, εκτελείται η συνάρτηση statements και ξαναελέγχεται η συνθήκη, διαφορετικά ο έλεγχος μεταβαίνει εκτός while block. (με κατάλληλα backpatch)</w:t>
       </w:r>
     </w:p>
     <w:p>
@@ -1913,7 +1740,6 @@
         </w:rPr>
         <w:t>_</w:t>
       </w:r>
-      <w:proofErr w:type="gramStart"/>
       <w:r>
         <w:rPr>
           <w:b/>
@@ -1929,16 +1755,7 @@
           <w:sz w:val="24"/>
           <w:szCs w:val="24"/>
         </w:rPr>
-        <w:t>(</w:t>
-      </w:r>
-      <w:proofErr w:type="gramEnd"/>
-      <w:r>
-        <w:rPr>
-          <w:b/>
-          <w:sz w:val="24"/>
-          <w:szCs w:val="24"/>
-        </w:rPr>
-        <w:t xml:space="preserve">) : </w:t>
+        <w:t xml:space="preserve">() : </w:t>
       </w:r>
       <w:r>
         <w:rPr>
@@ -2105,21 +1922,29 @@
           <w:numId w:val="5"/>
         </w:numPr>
         <w:rPr>
-          <w:sz w:val="24"/>
-          <w:szCs w:val="24"/>
-        </w:rPr>
-      </w:pPr>
-      <w:proofErr w:type="spellStart"/>
-      <w:r>
-        <w:rPr>
-          <w:b/>
-          <w:sz w:val="24"/>
-          <w:szCs w:val="24"/>
-          <w:lang w:val="en-US"/>
-        </w:rPr>
-        <w:t>forcase</w:t>
-      </w:r>
-      <w:proofErr w:type="spellEnd"/>
+          <w:b/>
+          <w:sz w:val="24"/>
+          <w:szCs w:val="24"/>
+        </w:rPr>
+      </w:pPr>
+      <w:r>
+        <w:rPr>
+          <w:b/>
+          <w:sz w:val="24"/>
+          <w:szCs w:val="24"/>
+          <w:lang w:val="en-US"/>
+        </w:rPr>
+        <w:t>l</w:t>
+      </w:r>
+      <w:r>
+        <w:rPr>
+          <w:b/>
+          <w:sz w:val="24"/>
+          <w:szCs w:val="24"/>
+          <w:lang w:val="en-US"/>
+        </w:rPr>
+        <w:t>oop</w:t>
+      </w:r>
       <w:r>
         <w:rPr>
           <w:b/>
@@ -2143,14 +1968,7 @@
           <w:sz w:val="24"/>
           <w:szCs w:val="24"/>
         </w:rPr>
-        <w:t xml:space="preserve">() : </w:t>
-      </w:r>
-      <w:r>
-        <w:rPr>
-          <w:sz w:val="24"/>
-          <w:szCs w:val="24"/>
-        </w:rPr>
-        <w:t>Στη</w:t>
+        <w:t>() :</w:t>
       </w:r>
       <w:r>
         <w:rPr>
@@ -2163,8 +1981,9 @@
         <w:rPr>
           <w:sz w:val="24"/>
           <w:szCs w:val="24"/>
-        </w:rPr>
-        <w:t>μεταβλητή</w:t>
+          <w:lang w:val="en-US"/>
+        </w:rPr>
+        <w:t>H</w:t>
       </w:r>
       <w:r>
         <w:rPr>
@@ -2173,30 +1992,27 @@
         </w:rPr>
         <w:t xml:space="preserve"> </w:t>
       </w:r>
-      <w:proofErr w:type="spellStart"/>
-      <w:r>
-        <w:rPr>
-          <w:sz w:val="24"/>
-          <w:szCs w:val="24"/>
-          <w:lang w:val="en-US"/>
-        </w:rPr>
-        <w:t>forcase</w:t>
-      </w:r>
-      <w:proofErr w:type="spellEnd"/>
-      <w:r>
-        <w:rPr>
-          <w:sz w:val="24"/>
-          <w:szCs w:val="24"/>
-        </w:rPr>
-        <w:t>_</w:t>
-      </w:r>
-      <w:r>
-        <w:rPr>
-          <w:sz w:val="24"/>
-          <w:szCs w:val="24"/>
-          <w:lang w:val="en-US"/>
-        </w:rPr>
-        <w:t>quad</w:t>
+      <w:r>
+        <w:rPr>
+          <w:sz w:val="24"/>
+          <w:szCs w:val="24"/>
+        </w:rPr>
+        <w:t xml:space="preserve">προσωρινή μεταβλητή </w:t>
+      </w:r>
+      <w:r>
+        <w:rPr>
+          <w:sz w:val="24"/>
+          <w:szCs w:val="24"/>
+          <w:lang w:val="en-US"/>
+        </w:rPr>
+        <w:t>t</w:t>
+      </w:r>
+      <w:r>
+        <w:rPr>
+          <w:sz w:val="24"/>
+          <w:szCs w:val="24"/>
+        </w:rPr>
+        <w:t>,</w:t>
       </w:r>
       <w:r>
         <w:rPr>
@@ -2210,96 +2026,170 @@
           <w:sz w:val="24"/>
           <w:szCs w:val="24"/>
         </w:rPr>
-        <w:t xml:space="preserve">αναθέτουμε την κενή λίστα </w:t>
-      </w:r>
-      <w:proofErr w:type="spellStart"/>
-      <w:r>
-        <w:rPr>
-          <w:sz w:val="24"/>
-          <w:szCs w:val="24"/>
-          <w:lang w:val="en-US"/>
-        </w:rPr>
-        <w:t>exitList</w:t>
-      </w:r>
-      <w:proofErr w:type="spellEnd"/>
-      <w:r>
-        <w:rPr>
-          <w:sz w:val="24"/>
-          <w:szCs w:val="24"/>
-        </w:rPr>
-        <w:t xml:space="preserve">, η οποία θα χρησιμοποιηθεί στη συνέχεια για να οδηγήσει την εκτέλεση εκτός της </w:t>
-      </w:r>
-      <w:proofErr w:type="spellStart"/>
-      <w:r>
-        <w:rPr>
-          <w:sz w:val="24"/>
-          <w:szCs w:val="24"/>
-          <w:lang w:val="en-US"/>
-        </w:rPr>
-        <w:t>forcase</w:t>
-      </w:r>
-      <w:proofErr w:type="spellEnd"/>
-      <w:r>
-        <w:rPr>
-          <w:sz w:val="24"/>
-          <w:szCs w:val="24"/>
-        </w:rPr>
-        <w:t>_</w:t>
-      </w:r>
-      <w:r>
-        <w:rPr>
-          <w:sz w:val="24"/>
-          <w:szCs w:val="24"/>
-          <w:lang w:val="en-US"/>
-        </w:rPr>
-        <w:t>stat</w:t>
-      </w:r>
-      <w:r>
-        <w:rPr>
-          <w:sz w:val="24"/>
-          <w:szCs w:val="24"/>
-        </w:rPr>
-        <w:t xml:space="preserve">. Στη συνέχεια, </w:t>
-      </w:r>
-      <w:r>
-        <w:rPr>
-          <w:sz w:val="24"/>
-          <w:szCs w:val="24"/>
-        </w:rPr>
-        <w:t>λαμβάνουμε</w:t>
-      </w:r>
-      <w:r>
-        <w:rPr>
-          <w:sz w:val="24"/>
-          <w:szCs w:val="24"/>
-        </w:rPr>
-        <w:t xml:space="preserve"> τις δύο λίστες του </w:t>
-      </w:r>
-      <w:r>
-        <w:rPr>
-          <w:sz w:val="24"/>
-          <w:szCs w:val="24"/>
-          <w:lang w:val="en-US"/>
-        </w:rPr>
-        <w:t>condition</w:t>
-      </w:r>
-      <w:r>
-        <w:rPr>
-          <w:sz w:val="24"/>
-          <w:szCs w:val="24"/>
-        </w:rPr>
-        <w:t xml:space="preserve"> και στην περίπτωση που η συνθήκη ισχύει, η </w:t>
-      </w:r>
-      <w:proofErr w:type="spellStart"/>
-      <w:r>
-        <w:rPr>
-          <w:sz w:val="24"/>
-          <w:szCs w:val="24"/>
-          <w:lang w:val="en-US"/>
-        </w:rPr>
-        <w:t>backpatch</w:t>
-      </w:r>
-      <w:proofErr w:type="spellEnd"/>
+        <w:t>α</w:t>
+      </w:r>
+      <w:r>
+        <w:rPr>
+          <w:sz w:val="24"/>
+          <w:szCs w:val="24"/>
+        </w:rPr>
+        <w:t xml:space="preserve">ρχικοποιείται </w:t>
+      </w:r>
+      <w:r>
+        <w:rPr>
+          <w:sz w:val="24"/>
+          <w:szCs w:val="24"/>
+        </w:rPr>
+        <w:t>στο 0</w:t>
+      </w:r>
+      <w:r>
+        <w:rPr>
+          <w:sz w:val="24"/>
+          <w:szCs w:val="24"/>
+        </w:rPr>
+        <w:t xml:space="preserve"> μέχρι να βρούμε το exit statement που αντιστοιχεί στο </w:t>
+      </w:r>
+      <w:r>
+        <w:rPr>
+          <w:sz w:val="24"/>
+          <w:szCs w:val="24"/>
+          <w:lang w:val="en-US"/>
+        </w:rPr>
+        <w:t>loop</w:t>
+      </w:r>
+      <w:r>
+        <w:rPr>
+          <w:sz w:val="24"/>
+          <w:szCs w:val="24"/>
+        </w:rPr>
+        <w:t xml:space="preserve"> που βρισκόμαστε</w:t>
+      </w:r>
+      <w:r>
+        <w:rPr>
+          <w:sz w:val="24"/>
+          <w:szCs w:val="24"/>
+        </w:rPr>
+        <w:t>.</w:t>
+      </w:r>
+      <w:r>
+        <w:rPr>
+          <w:sz w:val="24"/>
+          <w:szCs w:val="24"/>
+        </w:rPr>
+        <w:t xml:space="preserve"> Η πρώτη τετράδα του </w:t>
+      </w:r>
+      <w:r>
+        <w:rPr>
+          <w:sz w:val="24"/>
+          <w:szCs w:val="24"/>
+          <w:lang w:val="en-US"/>
+        </w:rPr>
+        <w:t>loop</w:t>
+      </w:r>
+      <w:r>
+        <w:rPr>
+          <w:sz w:val="24"/>
+          <w:szCs w:val="24"/>
+        </w:rPr>
+        <w:t xml:space="preserve"> προστίθεται στη λίστα </w:t>
+      </w:r>
+      <w:r>
+        <w:rPr>
+          <w:sz w:val="24"/>
+          <w:szCs w:val="24"/>
+          <w:lang w:val="en-US"/>
+        </w:rPr>
+        <w:t>find</w:t>
+      </w:r>
+      <w:r>
+        <w:rPr>
+          <w:sz w:val="24"/>
+          <w:szCs w:val="24"/>
+          <w:lang w:val="en-US"/>
+        </w:rPr>
+        <w:t>Loop</w:t>
+      </w:r>
+      <w:r>
+        <w:rPr>
+          <w:sz w:val="24"/>
+          <w:szCs w:val="24"/>
+        </w:rPr>
+        <w:t xml:space="preserve"> και μ</w:t>
+      </w:r>
+      <w:r>
+        <w:rPr>
+          <w:sz w:val="24"/>
+          <w:szCs w:val="24"/>
+        </w:rPr>
+        <w:t xml:space="preserve">ετά την εκτέλεση του </w:t>
+      </w:r>
+      <w:r>
+        <w:rPr>
+          <w:sz w:val="24"/>
+          <w:szCs w:val="24"/>
+          <w:lang w:val="en-US"/>
+        </w:rPr>
+        <w:t>endloop</w:t>
+      </w:r>
+      <w:r>
+        <w:rPr>
+          <w:sz w:val="24"/>
+          <w:szCs w:val="24"/>
+        </w:rPr>
+        <w:t xml:space="preserve">, </w:t>
+      </w:r>
+      <w:r>
+        <w:rPr>
+          <w:sz w:val="24"/>
+          <w:szCs w:val="24"/>
+        </w:rPr>
+        <w:t>βρεθεί το αντίστοιχο exit statement</w:t>
+      </w:r>
+      <w:r>
+        <w:rPr>
+          <w:sz w:val="24"/>
+          <w:szCs w:val="24"/>
+        </w:rPr>
+        <w:t xml:space="preserve">, επιστρέφουμε τον έλεγχο στην αρχή του τελευταίου </w:t>
+      </w:r>
+      <w:r>
+        <w:rPr>
+          <w:sz w:val="24"/>
+          <w:szCs w:val="24"/>
+          <w:lang w:val="en-US"/>
+        </w:rPr>
+        <w:t>loop</w:t>
+      </w:r>
+      <w:r>
+        <w:rPr>
+          <w:sz w:val="24"/>
+          <w:szCs w:val="24"/>
+        </w:rPr>
+        <w:t xml:space="preserve">, διαγράφωντας από τις αντίστοιχες λίστες τα πιο πρόσφατα </w:t>
+      </w:r>
+      <w:r>
+        <w:rPr>
+          <w:sz w:val="24"/>
+          <w:szCs w:val="24"/>
+          <w:lang w:val="en-US"/>
+        </w:rPr>
+        <w:t>loop</w:t>
+      </w:r>
+      <w:r>
+        <w:rPr>
+          <w:sz w:val="24"/>
+          <w:szCs w:val="24"/>
+        </w:rPr>
+        <w:t xml:space="preserve"> &amp; </w:t>
+      </w:r>
+      <w:r>
+        <w:rPr>
+          <w:sz w:val="24"/>
+          <w:szCs w:val="24"/>
+          <w:lang w:val="en-US"/>
+        </w:rPr>
+        <w:t>exit</w:t>
+      </w:r>
       <w:r>
         <w:rPr>
           <w:sz w:val="24"/>
@@ -2311,286 +2201,10 @@
         <w:rPr>
           <w:sz w:val="24"/>
           <w:szCs w:val="24"/>
-        </w:rPr>
-        <w:t xml:space="preserve">οδηγεί στην εκτέλεση της επόμενης τετράδας (που περιέχει τα </w:t>
-      </w:r>
-      <w:r>
-        <w:rPr>
-          <w:sz w:val="24"/>
-          <w:szCs w:val="24"/>
           <w:lang w:val="en-US"/>
         </w:rPr>
         <w:t>statements</w:t>
       </w:r>
-      <w:r>
-        <w:rPr>
-          <w:sz w:val="24"/>
-          <w:szCs w:val="24"/>
-        </w:rPr>
-        <w:t xml:space="preserve">), ενώ στην περίπτωση ψευδούς συνθήκης δημιουργούμε την λίστα </w:t>
-      </w:r>
-      <w:proofErr w:type="spellStart"/>
-      <w:r>
-        <w:rPr>
-          <w:sz w:val="24"/>
-          <w:szCs w:val="24"/>
-          <w:lang w:val="en-US"/>
-        </w:rPr>
-        <w:t>forcaseList</w:t>
-      </w:r>
-      <w:proofErr w:type="spellEnd"/>
-      <w:r>
-        <w:rPr>
-          <w:sz w:val="24"/>
-          <w:szCs w:val="24"/>
-        </w:rPr>
-        <w:t xml:space="preserve">, η οποία περιέχει την εντολή </w:t>
-      </w:r>
-      <w:r>
-        <w:rPr>
-          <w:sz w:val="24"/>
-          <w:szCs w:val="24"/>
-          <w:lang w:val="en-US"/>
-        </w:rPr>
-        <w:t>jump</w:t>
-      </w:r>
-      <w:r>
-        <w:rPr>
-          <w:sz w:val="24"/>
-          <w:szCs w:val="24"/>
-        </w:rPr>
-        <w:t xml:space="preserve"> και ενώνεται </w:t>
-      </w:r>
-      <w:r>
-        <w:rPr>
-          <w:sz w:val="24"/>
-          <w:szCs w:val="24"/>
-        </w:rPr>
-        <w:lastRenderedPageBreak/>
-        <w:t xml:space="preserve">μέσω της </w:t>
-      </w:r>
-      <w:proofErr w:type="spellStart"/>
-      <w:r>
-        <w:rPr>
-          <w:sz w:val="24"/>
-          <w:szCs w:val="24"/>
-          <w:lang w:val="en-US"/>
-        </w:rPr>
-        <w:t>backpatch</w:t>
-      </w:r>
-      <w:proofErr w:type="spellEnd"/>
-      <w:r>
-        <w:rPr>
-          <w:sz w:val="24"/>
-          <w:szCs w:val="24"/>
-        </w:rPr>
-        <w:t xml:space="preserve"> με την </w:t>
-      </w:r>
-      <w:proofErr w:type="spellStart"/>
-      <w:r>
-        <w:rPr>
-          <w:sz w:val="24"/>
-          <w:szCs w:val="24"/>
-          <w:lang w:val="en-US"/>
-        </w:rPr>
-        <w:t>exitList</w:t>
-      </w:r>
-      <w:proofErr w:type="spellEnd"/>
-      <w:r>
-        <w:rPr>
-          <w:sz w:val="24"/>
-          <w:szCs w:val="24"/>
-        </w:rPr>
-        <w:t>.</w:t>
-      </w:r>
-      <w:r>
-        <w:rPr>
-          <w:sz w:val="24"/>
-          <w:szCs w:val="24"/>
-        </w:rPr>
-        <w:t xml:space="preserve"> Σ</w:t>
-      </w:r>
-      <w:r>
-        <w:rPr>
-          <w:sz w:val="24"/>
-          <w:szCs w:val="24"/>
-        </w:rPr>
-        <w:t xml:space="preserve">την περίπτωση που όλες οι </w:t>
-      </w:r>
-      <w:r>
-        <w:rPr>
-          <w:sz w:val="24"/>
-          <w:szCs w:val="24"/>
-          <w:lang w:val="en-US"/>
-        </w:rPr>
-        <w:t>when</w:t>
-      </w:r>
-      <w:r>
-        <w:rPr>
-          <w:sz w:val="24"/>
-          <w:szCs w:val="24"/>
-        </w:rPr>
-        <w:t xml:space="preserve"> </w:t>
-      </w:r>
-      <w:r>
-        <w:rPr>
-          <w:sz w:val="24"/>
-          <w:szCs w:val="24"/>
-        </w:rPr>
-        <w:t xml:space="preserve">αποτιμούνται ως ψευδείς, ο έλεγχος μεταβαίνει στην </w:t>
-      </w:r>
-      <w:r>
-        <w:rPr>
-          <w:sz w:val="24"/>
-          <w:szCs w:val="24"/>
-          <w:lang w:val="en-US"/>
-        </w:rPr>
-        <w:t>default</w:t>
-      </w:r>
-      <w:r>
-        <w:rPr>
-          <w:sz w:val="24"/>
-          <w:szCs w:val="24"/>
-        </w:rPr>
-        <w:t>. Μετά την εκτέλεση των</w:t>
-      </w:r>
-      <w:r>
-        <w:rPr>
-          <w:sz w:val="24"/>
-          <w:szCs w:val="24"/>
-        </w:rPr>
-        <w:t xml:space="preserve">  </w:t>
-      </w:r>
-      <w:r>
-        <w:rPr>
-          <w:sz w:val="24"/>
-          <w:szCs w:val="24"/>
-          <w:lang w:val="en-US"/>
-        </w:rPr>
-        <w:t>statements</w:t>
-      </w:r>
-      <w:r>
-        <w:rPr>
-          <w:sz w:val="24"/>
-          <w:szCs w:val="24"/>
-        </w:rPr>
-        <w:t xml:space="preserve"> δημιουργεί</w:t>
-      </w:r>
-      <w:r>
-        <w:rPr>
-          <w:sz w:val="24"/>
-          <w:szCs w:val="24"/>
-        </w:rPr>
-        <w:t>ται</w:t>
-      </w:r>
-      <w:r>
-        <w:rPr>
-          <w:sz w:val="24"/>
-          <w:szCs w:val="24"/>
-        </w:rPr>
-        <w:t xml:space="preserve"> </w:t>
-      </w:r>
-      <w:r>
-        <w:rPr>
-          <w:sz w:val="24"/>
-          <w:szCs w:val="24"/>
-        </w:rPr>
-        <w:t>η</w:t>
-      </w:r>
-      <w:r>
-        <w:rPr>
-          <w:sz w:val="24"/>
-          <w:szCs w:val="24"/>
-        </w:rPr>
-        <w:t xml:space="preserve"> τετράδα </w:t>
-      </w:r>
-      <w:r>
-        <w:rPr>
-          <w:sz w:val="24"/>
-          <w:szCs w:val="24"/>
-        </w:rPr>
-        <w:t xml:space="preserve">που κάνει </w:t>
-      </w:r>
-      <w:r>
-        <w:rPr>
-          <w:sz w:val="24"/>
-          <w:szCs w:val="24"/>
-          <w:lang w:val="en-US"/>
-        </w:rPr>
-        <w:t>jump</w:t>
-      </w:r>
-      <w:r>
-        <w:rPr>
-          <w:sz w:val="24"/>
-          <w:szCs w:val="24"/>
-        </w:rPr>
-        <w:t xml:space="preserve"> στην αρχική </w:t>
-      </w:r>
-      <w:r>
-        <w:rPr>
-          <w:sz w:val="24"/>
-          <w:szCs w:val="24"/>
-        </w:rPr>
-        <w:t>forcase_quad</w:t>
-      </w:r>
-      <w:r>
-        <w:rPr>
-          <w:sz w:val="24"/>
-          <w:szCs w:val="24"/>
-        </w:rPr>
-        <w:t xml:space="preserve">. Τέλος, με την </w:t>
-      </w:r>
-      <w:proofErr w:type="spellStart"/>
-      <w:r>
-        <w:rPr>
-          <w:sz w:val="24"/>
-          <w:szCs w:val="24"/>
-          <w:lang w:val="en-US"/>
-        </w:rPr>
-        <w:t>enddefault</w:t>
-      </w:r>
-      <w:proofErr w:type="spellEnd"/>
-      <w:r>
-        <w:rPr>
-          <w:sz w:val="24"/>
-          <w:szCs w:val="24"/>
-        </w:rPr>
-        <w:t xml:space="preserve">, γίνεται </w:t>
-      </w:r>
-      <w:proofErr w:type="spellStart"/>
-      <w:r>
-        <w:rPr>
-          <w:sz w:val="24"/>
-          <w:szCs w:val="24"/>
-          <w:lang w:val="en-US"/>
-        </w:rPr>
-        <w:t>backpatch</w:t>
-      </w:r>
-      <w:proofErr w:type="spellEnd"/>
-      <w:r>
-        <w:rPr>
-          <w:sz w:val="24"/>
-          <w:szCs w:val="24"/>
-        </w:rPr>
-        <w:t xml:space="preserve"> </w:t>
-      </w:r>
-      <w:r>
-        <w:rPr>
-          <w:sz w:val="24"/>
-          <w:szCs w:val="24"/>
-        </w:rPr>
-        <w:t xml:space="preserve">έτσι ώστε να παραδωθεί ο έλεγχος στην αρχή της </w:t>
-      </w:r>
-      <w:proofErr w:type="spellStart"/>
-      <w:r>
-        <w:rPr>
-          <w:sz w:val="24"/>
-          <w:szCs w:val="24"/>
-          <w:lang w:val="en-US"/>
-        </w:rPr>
-        <w:t>forcase</w:t>
-      </w:r>
-      <w:proofErr w:type="spellEnd"/>
       <w:r>
         <w:rPr>
           <w:sz w:val="24"/>
@@ -2607,120 +2221,18 @@
           <w:numId w:val="5"/>
         </w:numPr>
         <w:rPr>
-          <w:sz w:val="24"/>
-          <w:szCs w:val="24"/>
-        </w:rPr>
-      </w:pPr>
-      <w:r>
-        <w:rPr>
-          <w:b/>
-          <w:sz w:val="24"/>
-          <w:szCs w:val="24"/>
-          <w:lang w:val="en-US"/>
-        </w:rPr>
-        <w:t>incase</w:t>
-      </w:r>
-      <w:r>
-        <w:rPr>
-          <w:b/>
-          <w:sz w:val="24"/>
-          <w:szCs w:val="24"/>
-        </w:rPr>
-        <w:t>_</w:t>
-      </w:r>
-      <w:proofErr w:type="gramStart"/>
-      <w:r>
-        <w:rPr>
-          <w:b/>
-          <w:sz w:val="24"/>
-          <w:szCs w:val="24"/>
-          <w:lang w:val="en-US"/>
-        </w:rPr>
-        <w:t>stat</w:t>
-      </w:r>
-      <w:r>
-        <w:rPr>
-          <w:b/>
-          <w:sz w:val="24"/>
-          <w:szCs w:val="24"/>
-        </w:rPr>
-        <w:t>(</w:t>
-      </w:r>
-      <w:proofErr w:type="gramEnd"/>
-      <w:r>
-        <w:rPr>
-          <w:b/>
-          <w:sz w:val="24"/>
-          <w:szCs w:val="24"/>
-        </w:rPr>
-        <w:t>)</w:t>
-      </w:r>
-      <w:r>
-        <w:rPr>
-          <w:b/>
-          <w:sz w:val="24"/>
-          <w:szCs w:val="24"/>
-        </w:rPr>
-        <w:t xml:space="preserve"> :</w:t>
-      </w:r>
-      <w:r>
-        <w:rPr>
-          <w:sz w:val="24"/>
-          <w:szCs w:val="24"/>
-        </w:rPr>
-        <w:t xml:space="preserve"> Σε αυτή τη συνάρτηση </w:t>
-      </w:r>
-      <w:r>
-        <w:rPr>
-          <w:sz w:val="24"/>
-          <w:szCs w:val="24"/>
-        </w:rPr>
-        <w:t>δ</w:t>
-      </w:r>
-      <w:r>
-        <w:rPr>
-          <w:sz w:val="24"/>
-          <w:szCs w:val="24"/>
-        </w:rPr>
-        <w:t xml:space="preserve">ημιουργώ μία προσωρινή μεταβλητή </w:t>
-      </w:r>
-      <w:r>
-        <w:rPr>
-          <w:sz w:val="24"/>
-          <w:szCs w:val="24"/>
-          <w:lang w:val="en-US"/>
-        </w:rPr>
-        <w:t>t</w:t>
-      </w:r>
-      <w:r>
-        <w:rPr>
-          <w:sz w:val="24"/>
-          <w:szCs w:val="24"/>
-        </w:rPr>
-        <w:t xml:space="preserve"> που αρχικοποιείται με την τιμή 0. Έπειτα, μετά από κάθε </w:t>
-      </w:r>
-      <w:r>
-        <w:rPr>
-          <w:sz w:val="24"/>
-          <w:szCs w:val="24"/>
-          <w:lang w:val="en-US"/>
-        </w:rPr>
-        <w:t>condition</w:t>
-      </w:r>
-      <w:r>
-        <w:rPr>
-          <w:sz w:val="24"/>
-          <w:szCs w:val="24"/>
-        </w:rPr>
-        <w:t xml:space="preserve"> που αληθεύει αλλάζω την τιμή του </w:t>
-      </w:r>
-      <w:r>
-        <w:rPr>
-          <w:sz w:val="24"/>
-          <w:szCs w:val="24"/>
-          <w:lang w:val="en-US"/>
-        </w:rPr>
-        <w:t>t</w:t>
+          <w:b/>
+          <w:sz w:val="24"/>
+          <w:szCs w:val="24"/>
+        </w:rPr>
+      </w:pPr>
+      <w:r>
+        <w:rPr>
+          <w:b/>
+          <w:sz w:val="24"/>
+          <w:szCs w:val="24"/>
+        </w:rPr>
+        <w:t>exit_stat():</w:t>
       </w:r>
       <w:r>
         <w:rPr>
@@ -2734,79 +2246,15 @@
           <w:sz w:val="24"/>
           <w:szCs w:val="24"/>
         </w:rPr>
-        <w:t xml:space="preserve">σε 1 και κάνω </w:t>
-      </w:r>
-      <w:proofErr w:type="spellStart"/>
-      <w:r>
-        <w:rPr>
-          <w:sz w:val="24"/>
-          <w:szCs w:val="24"/>
-          <w:lang w:val="en-US"/>
-        </w:rPr>
-        <w:t>backpatch</w:t>
-      </w:r>
-      <w:proofErr w:type="spellEnd"/>
-      <w:r>
-        <w:rPr>
-          <w:sz w:val="24"/>
-          <w:szCs w:val="24"/>
-        </w:rPr>
-        <w:t xml:space="preserve"> με την </w:t>
-      </w:r>
-      <w:proofErr w:type="spellStart"/>
-      <w:r>
-        <w:rPr>
-          <w:sz w:val="24"/>
-          <w:szCs w:val="24"/>
-          <w:lang w:val="en-US"/>
-        </w:rPr>
-        <w:t>cond</w:t>
-      </w:r>
-      <w:proofErr w:type="spellEnd"/>
-      <w:r>
-        <w:rPr>
-          <w:sz w:val="24"/>
-          <w:szCs w:val="24"/>
-        </w:rPr>
-        <w:t>_</w:t>
-      </w:r>
-      <w:r>
-        <w:rPr>
-          <w:sz w:val="24"/>
-          <w:szCs w:val="24"/>
-          <w:lang w:val="en-US"/>
-        </w:rPr>
-        <w:t>true</w:t>
-      </w:r>
-      <w:r>
-        <w:rPr>
-          <w:sz w:val="24"/>
-          <w:szCs w:val="24"/>
-        </w:rPr>
-        <w:t xml:space="preserve"> ώστε να εκτελεστούν τα </w:t>
-      </w:r>
-      <w:r>
-        <w:rPr>
-          <w:sz w:val="24"/>
-          <w:szCs w:val="24"/>
-          <w:lang w:val="en-US"/>
-        </w:rPr>
-        <w:t>statements</w:t>
-      </w:r>
-      <w:r>
-        <w:rPr>
-          <w:sz w:val="24"/>
-          <w:szCs w:val="24"/>
-        </w:rPr>
-        <w:t xml:space="preserve">. Στην περίπτωση που το </w:t>
-      </w:r>
-      <w:r>
-        <w:rPr>
-          <w:sz w:val="24"/>
-          <w:szCs w:val="24"/>
-          <w:lang w:val="en-US"/>
-        </w:rPr>
-        <w:t>condition</w:t>
+        <w:t xml:space="preserve">Αν στην κλήση της συνάρτησης βρεθεί </w:t>
+      </w:r>
+      <w:r>
+        <w:rPr>
+          <w:sz w:val="24"/>
+          <w:szCs w:val="24"/>
+          <w:lang w:val="en-US"/>
+        </w:rPr>
+        <w:t>exit</w:t>
       </w:r>
       <w:r>
         <w:rPr>
@@ -2819,129 +2267,13 @@
         <w:rPr>
           <w:sz w:val="24"/>
           <w:szCs w:val="24"/>
-        </w:rPr>
-        <w:t xml:space="preserve">είναι ψευδές, κάνω </w:t>
-      </w:r>
-      <w:proofErr w:type="spellStart"/>
-      <w:r>
-        <w:rPr>
-          <w:sz w:val="24"/>
-          <w:szCs w:val="24"/>
-          <w:lang w:val="en-US"/>
-        </w:rPr>
-        <w:t>backpatch</w:t>
-      </w:r>
-      <w:proofErr w:type="spellEnd"/>
-      <w:r>
-        <w:rPr>
-          <w:sz w:val="24"/>
-          <w:szCs w:val="24"/>
-        </w:rPr>
-        <w:t xml:space="preserve"> με την </w:t>
-      </w:r>
-      <w:proofErr w:type="spellStart"/>
-      <w:r>
-        <w:rPr>
-          <w:sz w:val="24"/>
-          <w:szCs w:val="24"/>
-          <w:lang w:val="en-US"/>
-        </w:rPr>
-        <w:t>cond</w:t>
-      </w:r>
-      <w:proofErr w:type="spellEnd"/>
-      <w:r>
-        <w:rPr>
-          <w:sz w:val="24"/>
-          <w:szCs w:val="24"/>
-        </w:rPr>
-        <w:t>_</w:t>
-      </w:r>
-      <w:r>
-        <w:rPr>
-          <w:sz w:val="24"/>
-          <w:szCs w:val="24"/>
-          <w:lang w:val="en-US"/>
-        </w:rPr>
-        <w:t>false</w:t>
-      </w:r>
-      <w:r>
-        <w:rPr>
-          <w:sz w:val="24"/>
-          <w:szCs w:val="24"/>
-        </w:rPr>
-        <w:t xml:space="preserve"> για να εκτελεστεί το επόμενο </w:t>
-      </w:r>
-      <w:r>
-        <w:rPr>
-          <w:sz w:val="24"/>
-          <w:szCs w:val="24"/>
-          <w:lang w:val="en-US"/>
-        </w:rPr>
-        <w:t>when</w:t>
-      </w:r>
-      <w:r>
-        <w:rPr>
-          <w:sz w:val="24"/>
-          <w:szCs w:val="24"/>
-        </w:rPr>
-        <w:t xml:space="preserve">. </w:t>
-      </w:r>
-      <w:r>
-        <w:rPr>
-          <w:sz w:val="24"/>
-          <w:szCs w:val="24"/>
-        </w:rPr>
-        <w:t xml:space="preserve">Στο τέλος, μετά τη δεσμευμένη λέξη </w:t>
-      </w:r>
-      <w:proofErr w:type="spellStart"/>
-      <w:r>
-        <w:rPr>
-          <w:sz w:val="24"/>
-          <w:szCs w:val="24"/>
-          <w:lang w:val="en-US"/>
-        </w:rPr>
-        <w:t>endincase</w:t>
-      </w:r>
-      <w:proofErr w:type="spellEnd"/>
-      <w:r>
-        <w:rPr>
-          <w:sz w:val="24"/>
-          <w:szCs w:val="24"/>
-        </w:rPr>
-        <w:t xml:space="preserve">, γίνεται έλεγχος για την τιμή του </w:t>
-      </w:r>
-      <w:r>
-        <w:rPr>
-          <w:sz w:val="24"/>
-          <w:szCs w:val="24"/>
-          <w:lang w:val="en-US"/>
-        </w:rPr>
-        <w:t>t</w:t>
-      </w:r>
-      <w:r>
-        <w:rPr>
-          <w:sz w:val="24"/>
-          <w:szCs w:val="24"/>
-        </w:rPr>
-        <w:t xml:space="preserve">. </w:t>
-      </w:r>
-      <w:r>
-        <w:rPr>
-          <w:sz w:val="24"/>
-          <w:szCs w:val="24"/>
-        </w:rPr>
-        <w:t xml:space="preserve">Αν η τιμή είναι ίση με 1, σημαινει ότι τουλάχιστον μία </w:t>
-      </w:r>
-      <w:r>
-        <w:rPr>
-          <w:sz w:val="24"/>
-          <w:szCs w:val="24"/>
-          <w:lang w:val="en-US"/>
-        </w:rPr>
-        <w:t>when</w:t>
-      </w:r>
-      <w:r>
-        <w:rPr>
+          <w:lang w:val="en-US"/>
+        </w:rPr>
+        <w:t>statement</w:t>
+      </w:r>
+      <w:r>
+        <w:rPr>
+          <w:b/>
           <w:sz w:val="24"/>
           <w:szCs w:val="24"/>
         </w:rPr>
@@ -2952,15 +2284,38 @@
           <w:sz w:val="24"/>
           <w:szCs w:val="24"/>
         </w:rPr>
-        <w:t xml:space="preserve">είναι αληθής και ο έλεχος μεταβαίνει στην αρχή της </w:t>
-      </w:r>
-      <w:r>
-        <w:rPr>
-          <w:sz w:val="24"/>
-          <w:szCs w:val="24"/>
-          <w:lang w:val="en-US"/>
-        </w:rPr>
-        <w:t>incase</w:t>
+        <w:t xml:space="preserve">που αντιστοιχεί στο καλόν </w:t>
+      </w:r>
+      <w:r>
+        <w:rPr>
+          <w:sz w:val="24"/>
+          <w:szCs w:val="24"/>
+          <w:lang w:val="en-US"/>
+        </w:rPr>
+        <w:t>loop</w:t>
+      </w:r>
+      <w:r>
+        <w:rPr>
+          <w:sz w:val="24"/>
+          <w:szCs w:val="24"/>
+        </w:rPr>
+        <w:t xml:space="preserve"> </w:t>
+      </w:r>
+      <w:r>
+        <w:rPr>
+          <w:sz w:val="24"/>
+          <w:szCs w:val="24"/>
+          <w:lang w:val="en-US"/>
+        </w:rPr>
+        <w:t>stateme</w:t>
+      </w:r>
+      <w:r>
+        <w:rPr>
+          <w:sz w:val="24"/>
+          <w:szCs w:val="24"/>
+          <w:lang w:val="en-US"/>
+        </w:rPr>
+        <w:t>nt</w:t>
       </w:r>
       <w:r>
         <w:rPr>
@@ -2974,14 +2329,37 @@
           <w:sz w:val="24"/>
           <w:szCs w:val="24"/>
         </w:rPr>
-        <w:t xml:space="preserve">διαφορετικά </w:t>
-      </w:r>
-      <w:r>
-        <w:rPr>
-          <w:sz w:val="24"/>
-          <w:szCs w:val="24"/>
-        </w:rPr>
-        <w:t>γίνεται έξοδος από τη συνάρτηση.</w:t>
+        <w:t xml:space="preserve">δημιουργείται η τετράδα </w:t>
+      </w:r>
+      <w:r>
+        <w:rPr>
+          <w:sz w:val="24"/>
+          <w:szCs w:val="24"/>
+          <w:lang w:val="en-US"/>
+        </w:rPr>
+        <w:t>jump</w:t>
+      </w:r>
+      <w:r>
+        <w:rPr>
+          <w:sz w:val="24"/>
+          <w:szCs w:val="24"/>
+        </w:rPr>
+        <w:t xml:space="preserve"> που οδηγεί σε έξοδο από το </w:t>
+      </w:r>
+      <w:r>
+        <w:rPr>
+          <w:sz w:val="24"/>
+          <w:szCs w:val="24"/>
+          <w:lang w:val="en-US"/>
+        </w:rPr>
+        <w:t>loop</w:t>
+      </w:r>
+      <w:r>
+        <w:rPr>
+          <w:sz w:val="24"/>
+          <w:szCs w:val="24"/>
+        </w:rPr>
+        <w:t>.</w:t>
       </w:r>
     </w:p>
     <w:p>
@@ -2992,50 +2370,24 @@
           <w:numId w:val="5"/>
         </w:numPr>
         <w:rPr>
-          <w:sz w:val="24"/>
-          <w:szCs w:val="24"/>
-        </w:rPr>
-      </w:pPr>
-      <w:r>
-        <w:rPr>
-          <w:b/>
-          <w:sz w:val="24"/>
-          <w:szCs w:val="24"/>
-        </w:rPr>
-        <w:t>return_stat() :</w:t>
-      </w:r>
-      <w:r>
-        <w:rPr>
-          <w:sz w:val="24"/>
-          <w:szCs w:val="24"/>
-        </w:rPr>
-        <w:t xml:space="preserve"> Επιστρέφουμε την τιμή της </w:t>
-      </w:r>
-      <w:r>
-        <w:rPr>
-          <w:sz w:val="24"/>
-          <w:szCs w:val="24"/>
-          <w:lang w:val="en-US"/>
-        </w:rPr>
-        <w:t>expression</w:t>
-      </w:r>
-      <w:r>
-        <w:rPr>
-          <w:sz w:val="24"/>
-          <w:szCs w:val="24"/>
-        </w:rPr>
-        <w:t xml:space="preserve"> σε μία μεταβλητή Ε και στη συνέχεια με την </w:t>
-      </w:r>
-      <w:r>
-        <w:rPr>
-          <w:sz w:val="24"/>
-          <w:szCs w:val="24"/>
-          <w:lang w:val="en-US"/>
-        </w:rPr>
-        <w:t>gen</w:t>
-      </w:r>
-      <w:r>
-        <w:rPr>
+          <w:rFonts w:cstheme="minorHAnsi"/>
+          <w:sz w:val="24"/>
+          <w:szCs w:val="24"/>
+        </w:rPr>
+      </w:pPr>
+      <w:r>
+        <w:rPr>
+          <w:b/>
+          <w:sz w:val="24"/>
+          <w:szCs w:val="24"/>
+          <w:lang w:val="en-US"/>
+        </w:rPr>
+        <w:lastRenderedPageBreak/>
+        <w:t>forcase</w:t>
+      </w:r>
+      <w:r>
+        <w:rPr>
+          <w:b/>
           <w:sz w:val="24"/>
           <w:szCs w:val="24"/>
         </w:rPr>
@@ -3043,35 +2395,87 @@
       </w:r>
       <w:r>
         <w:rPr>
-          <w:sz w:val="24"/>
-          <w:szCs w:val="24"/>
-          <w:lang w:val="en-US"/>
-        </w:rPr>
-        <w:t>quad</w:t>
-      </w:r>
-      <w:r>
-        <w:rPr>
-          <w:sz w:val="24"/>
-          <w:szCs w:val="24"/>
-        </w:rPr>
-        <w:t xml:space="preserve"> δημιουργούμε την τετράδα που επιστρέφει την τιμή της μεταβλητής Ε (αντιστοιχεί στη δεσμευμένη λέξη “</w:t>
-      </w:r>
-      <w:proofErr w:type="spellStart"/>
-      <w:r>
-        <w:rPr>
-          <w:sz w:val="24"/>
-          <w:szCs w:val="24"/>
-          <w:lang w:val="en-US"/>
-        </w:rPr>
-        <w:t>retv</w:t>
-      </w:r>
-      <w:proofErr w:type="spellEnd"/>
-      <w:r>
-        <w:rPr>
-          <w:sz w:val="24"/>
-          <w:szCs w:val="24"/>
-        </w:rPr>
-        <w:t>”).</w:t>
+          <w:b/>
+          <w:sz w:val="24"/>
+          <w:szCs w:val="24"/>
+          <w:lang w:val="en-US"/>
+        </w:rPr>
+        <w:t>stat</w:t>
+      </w:r>
+      <w:r>
+        <w:rPr>
+          <w:b/>
+          <w:sz w:val="24"/>
+          <w:szCs w:val="24"/>
+        </w:rPr>
+        <w:t xml:space="preserve">() </w:t>
+      </w:r>
+      <w:r>
+        <w:rPr>
+          <w:rFonts w:cstheme="minorHAnsi"/>
+          <w:b/>
+          <w:sz w:val="24"/>
+          <w:szCs w:val="24"/>
+        </w:rPr>
+        <w:t xml:space="preserve">: </w:t>
+      </w:r>
+      <w:r>
+        <w:rPr>
+          <w:rFonts w:cstheme="minorHAnsi"/>
+          <w:color w:val="000000"/>
+          <w:sz w:val="24"/>
+          <w:szCs w:val="24"/>
+          <w:shd w:val="clear" w:color="auto" w:fill="F1F0F0"/>
+        </w:rPr>
+        <w:t xml:space="preserve">Η μεταβλητή forcase_quad δείχνει στην πρώτη τετράδα του forcase μπλοκ και η λίστα </w:t>
+      </w:r>
+      <w:r>
+        <w:rPr>
+          <w:rFonts w:cstheme="minorHAnsi"/>
+          <w:color w:val="000000"/>
+          <w:sz w:val="24"/>
+          <w:szCs w:val="24"/>
+          <w:shd w:val="clear" w:color="auto" w:fill="F1F0F0"/>
+          <w:lang w:val="en-US"/>
+        </w:rPr>
+        <w:t>exitList</w:t>
+      </w:r>
+      <w:r>
+        <w:rPr>
+          <w:rFonts w:cstheme="minorHAnsi"/>
+          <w:color w:val="000000"/>
+          <w:sz w:val="24"/>
+          <w:szCs w:val="24"/>
+          <w:shd w:val="clear" w:color="auto" w:fill="F1F0F0"/>
+        </w:rPr>
+        <w:t xml:space="preserve"> χρησιμοποιείται για να οδηγήσει την ροή του προγράμματος εκτός block μετά την εκτέλεση των statements της πρώτης αληθούς συνθήκης</w:t>
+      </w:r>
+      <w:r>
+        <w:rPr>
+          <w:rFonts w:cstheme="minorHAnsi"/>
+          <w:color w:val="000000"/>
+          <w:sz w:val="24"/>
+          <w:szCs w:val="24"/>
+          <w:shd w:val="clear" w:color="auto" w:fill="F1F0F0"/>
+        </w:rPr>
+        <w:t>.</w:t>
+      </w:r>
+      <w:r>
+        <w:rPr>
+          <w:sz w:val="24"/>
+          <w:szCs w:val="24"/>
+        </w:rPr>
+        <w:t xml:space="preserve"> </w:t>
+      </w:r>
+      <w:r>
+        <w:rPr>
+          <w:rFonts w:cstheme="minorHAnsi"/>
+          <w:color w:val="000000"/>
+          <w:sz w:val="24"/>
+          <w:szCs w:val="24"/>
+          <w:shd w:val="clear" w:color="auto" w:fill="F1F0F0"/>
+        </w:rPr>
+        <w:t>Για κάθε συνθήκη, αν αληθεύει εκτελούνται τα statements της αλλιώς ελέγχουμε την επόμενη διαθέσιμη συνθήκη.Με βάση τα παραπάνω, μέσω της backpatch συμπληρώνουμε κατάλληλα τις λίστες που προέρχονται από την condition και εάν δεν αληθεύει καμία συνθήκη, εκτελείται το default statement. Σε αυτή την περίπτωση, επιστρέφουμε στην τετράδα με ετικέτα forcase_quad και επανεξεταζουμε τις συνθήκες.</w:t>
       </w:r>
     </w:p>
     <w:p>
@@ -3093,7 +2497,7 @@
           <w:szCs w:val="24"/>
           <w:lang w:val="en-US"/>
         </w:rPr>
-        <w:t>print</w:t>
+        <w:t>incase</w:t>
       </w:r>
       <w:r>
         <w:rPr>
@@ -3103,7 +2507,6 @@
         </w:rPr>
         <w:t>_</w:t>
       </w:r>
-      <w:proofErr w:type="gramStart"/>
       <w:r>
         <w:rPr>
           <w:b/>
@@ -3119,46 +2522,111 @@
           <w:sz w:val="24"/>
           <w:szCs w:val="24"/>
         </w:rPr>
-        <w:t>(</w:t>
-      </w:r>
-      <w:proofErr w:type="gramEnd"/>
-      <w:r>
-        <w:rPr>
-          <w:b/>
-          <w:sz w:val="24"/>
-          <w:szCs w:val="24"/>
-        </w:rPr>
-        <w:t>) :</w:t>
-      </w:r>
-      <w:r>
-        <w:rPr>
-          <w:sz w:val="24"/>
-          <w:szCs w:val="24"/>
-        </w:rPr>
-        <w:t xml:space="preserve"> Επιστρέφουμε την τιμή της </w:t>
-      </w:r>
-      <w:r>
-        <w:rPr>
-          <w:sz w:val="24"/>
-          <w:szCs w:val="24"/>
-          <w:lang w:val="en-US"/>
-        </w:rPr>
-        <w:t>expression</w:t>
-      </w:r>
-      <w:r>
-        <w:rPr>
-          <w:sz w:val="24"/>
-          <w:szCs w:val="24"/>
-        </w:rPr>
-        <w:t xml:space="preserve"> σε μία μεταβλητή Ε και στη συνέχεια με την </w:t>
-      </w:r>
-      <w:r>
-        <w:rPr>
-          <w:sz w:val="24"/>
-          <w:szCs w:val="24"/>
-          <w:lang w:val="en-US"/>
-        </w:rPr>
-        <w:t>gen</w:t>
+        <w:t>()</w:t>
+      </w:r>
+      <w:r>
+        <w:rPr>
+          <w:b/>
+          <w:sz w:val="24"/>
+          <w:szCs w:val="24"/>
+        </w:rPr>
+        <w:t xml:space="preserve"> :</w:t>
+      </w:r>
+      <w:r>
+        <w:rPr>
+          <w:sz w:val="24"/>
+          <w:szCs w:val="24"/>
+        </w:rPr>
+        <w:t xml:space="preserve"> Σε αυτή τη συνάρτηση </w:t>
+      </w:r>
+      <w:r>
+        <w:rPr>
+          <w:sz w:val="24"/>
+          <w:szCs w:val="24"/>
+        </w:rPr>
+        <w:t>δ</w:t>
+      </w:r>
+      <w:r>
+        <w:rPr>
+          <w:sz w:val="24"/>
+          <w:szCs w:val="24"/>
+        </w:rPr>
+        <w:t xml:space="preserve">ημιουργώ μία προσωρινή μεταβλητή </w:t>
+      </w:r>
+      <w:r>
+        <w:rPr>
+          <w:sz w:val="24"/>
+          <w:szCs w:val="24"/>
+          <w:lang w:val="en-US"/>
+        </w:rPr>
+        <w:t>t</w:t>
+      </w:r>
+      <w:r>
+        <w:rPr>
+          <w:sz w:val="24"/>
+          <w:szCs w:val="24"/>
+        </w:rPr>
+        <w:t xml:space="preserve"> που αρχικοποιείται με την τιμή 0. Έπειτα, μετά από κάθε </w:t>
+      </w:r>
+      <w:r>
+        <w:rPr>
+          <w:sz w:val="24"/>
+          <w:szCs w:val="24"/>
+          <w:lang w:val="en-US"/>
+        </w:rPr>
+        <w:t>condition</w:t>
+      </w:r>
+      <w:r>
+        <w:rPr>
+          <w:sz w:val="24"/>
+          <w:szCs w:val="24"/>
+        </w:rPr>
+        <w:t xml:space="preserve"> που αληθεύει αλλάζω την τιμή του </w:t>
+      </w:r>
+      <w:r>
+        <w:rPr>
+          <w:sz w:val="24"/>
+          <w:szCs w:val="24"/>
+          <w:lang w:val="en-US"/>
+        </w:rPr>
+        <w:t>t</w:t>
+      </w:r>
+      <w:r>
+        <w:rPr>
+          <w:sz w:val="24"/>
+          <w:szCs w:val="24"/>
+        </w:rPr>
+        <w:t xml:space="preserve"> </w:t>
+      </w:r>
+      <w:r>
+        <w:rPr>
+          <w:sz w:val="24"/>
+          <w:szCs w:val="24"/>
+        </w:rPr>
+        <w:t xml:space="preserve">σε 1 και κάνω </w:t>
+      </w:r>
+      <w:r>
+        <w:rPr>
+          <w:sz w:val="24"/>
+          <w:szCs w:val="24"/>
+          <w:lang w:val="en-US"/>
+        </w:rPr>
+        <w:t>backpatch</w:t>
+      </w:r>
+      <w:r>
+        <w:rPr>
+          <w:sz w:val="24"/>
+          <w:szCs w:val="24"/>
+        </w:rPr>
+        <w:t xml:space="preserve"> με την </w:t>
+      </w:r>
+      <w:r>
+        <w:rPr>
+          <w:sz w:val="24"/>
+          <w:szCs w:val="24"/>
+          <w:lang w:val="en-US"/>
+        </w:rPr>
+        <w:t>cond</w:t>
       </w:r>
       <w:r>
         <w:rPr>
@@ -3173,36 +2641,206 @@
           <w:szCs w:val="24"/>
           <w:lang w:val="en-US"/>
         </w:rPr>
-        <w:t>quad</w:t>
-      </w:r>
-      <w:r>
-        <w:rPr>
-          <w:sz w:val="24"/>
-          <w:szCs w:val="24"/>
-        </w:rPr>
-        <w:t xml:space="preserve"> δημιουργούμε την τετράδα που τυπώνει την τιμή της μεταβλητής Ε (αντιστοιχεί στη δεσμευμένη λέξη “</w:t>
-      </w:r>
-      <w:r>
-        <w:rPr>
-          <w:sz w:val="24"/>
-          <w:szCs w:val="24"/>
-          <w:lang w:val="en-US"/>
-        </w:rPr>
-        <w:t>out</w:t>
-      </w:r>
-      <w:r>
-        <w:rPr>
-          <w:sz w:val="24"/>
-          <w:szCs w:val="24"/>
-        </w:rPr>
-        <w:t>”)</w:t>
-      </w:r>
-      <w:r>
-        <w:rPr>
-          <w:sz w:val="24"/>
-          <w:szCs w:val="24"/>
-        </w:rPr>
-        <w:t>.</w:t>
+        <w:t>true</w:t>
+      </w:r>
+      <w:r>
+        <w:rPr>
+          <w:sz w:val="24"/>
+          <w:szCs w:val="24"/>
+        </w:rPr>
+        <w:t xml:space="preserve"> ώστε να εκτελεστούν τα </w:t>
+      </w:r>
+      <w:r>
+        <w:rPr>
+          <w:sz w:val="24"/>
+          <w:szCs w:val="24"/>
+          <w:lang w:val="en-US"/>
+        </w:rPr>
+        <w:t>statements</w:t>
+      </w:r>
+      <w:r>
+        <w:rPr>
+          <w:sz w:val="24"/>
+          <w:szCs w:val="24"/>
+        </w:rPr>
+        <w:t xml:space="preserve">. Στην περίπτωση που το </w:t>
+      </w:r>
+      <w:r>
+        <w:rPr>
+          <w:sz w:val="24"/>
+          <w:szCs w:val="24"/>
+          <w:lang w:val="en-US"/>
+        </w:rPr>
+        <w:t>condition</w:t>
+      </w:r>
+      <w:r>
+        <w:rPr>
+          <w:sz w:val="24"/>
+          <w:szCs w:val="24"/>
+        </w:rPr>
+        <w:t xml:space="preserve"> </w:t>
+      </w:r>
+      <w:r>
+        <w:rPr>
+          <w:sz w:val="24"/>
+          <w:szCs w:val="24"/>
+        </w:rPr>
+        <w:t xml:space="preserve">είναι ψευδές, κάνω </w:t>
+      </w:r>
+      <w:r>
+        <w:rPr>
+          <w:sz w:val="24"/>
+          <w:szCs w:val="24"/>
+          <w:lang w:val="en-US"/>
+        </w:rPr>
+        <w:t>backpatch</w:t>
+      </w:r>
+      <w:r>
+        <w:rPr>
+          <w:sz w:val="24"/>
+          <w:szCs w:val="24"/>
+        </w:rPr>
+        <w:t xml:space="preserve"> με την </w:t>
+      </w:r>
+      <w:r>
+        <w:rPr>
+          <w:sz w:val="24"/>
+          <w:szCs w:val="24"/>
+          <w:lang w:val="en-US"/>
+        </w:rPr>
+        <w:t>cond</w:t>
+      </w:r>
+      <w:r>
+        <w:rPr>
+          <w:sz w:val="24"/>
+          <w:szCs w:val="24"/>
+        </w:rPr>
+        <w:t>_</w:t>
+      </w:r>
+      <w:r>
+        <w:rPr>
+          <w:sz w:val="24"/>
+          <w:szCs w:val="24"/>
+          <w:lang w:val="en-US"/>
+        </w:rPr>
+        <w:t>false</w:t>
+      </w:r>
+      <w:r>
+        <w:rPr>
+          <w:sz w:val="24"/>
+          <w:szCs w:val="24"/>
+        </w:rPr>
+        <w:t xml:space="preserve"> για να εκτελεστεί το επόμενο </w:t>
+      </w:r>
+      <w:r>
+        <w:rPr>
+          <w:sz w:val="24"/>
+          <w:szCs w:val="24"/>
+          <w:lang w:val="en-US"/>
+        </w:rPr>
+        <w:t>when</w:t>
+      </w:r>
+      <w:r>
+        <w:rPr>
+          <w:sz w:val="24"/>
+          <w:szCs w:val="24"/>
+        </w:rPr>
+        <w:t xml:space="preserve">. </w:t>
+      </w:r>
+      <w:r>
+        <w:rPr>
+          <w:sz w:val="24"/>
+          <w:szCs w:val="24"/>
+        </w:rPr>
+        <w:t xml:space="preserve">Στο τέλος, μετά τη δεσμευμένη λέξη </w:t>
+      </w:r>
+      <w:r>
+        <w:rPr>
+          <w:sz w:val="24"/>
+          <w:szCs w:val="24"/>
+          <w:lang w:val="en-US"/>
+        </w:rPr>
+        <w:t>endincase</w:t>
+      </w:r>
+      <w:r>
+        <w:rPr>
+          <w:sz w:val="24"/>
+          <w:szCs w:val="24"/>
+        </w:rPr>
+        <w:t xml:space="preserve">, γίνεται έλεγχος για την τιμή του </w:t>
+      </w:r>
+      <w:r>
+        <w:rPr>
+          <w:sz w:val="24"/>
+          <w:szCs w:val="24"/>
+          <w:lang w:val="en-US"/>
+        </w:rPr>
+        <w:t>t</w:t>
+      </w:r>
+      <w:r>
+        <w:rPr>
+          <w:sz w:val="24"/>
+          <w:szCs w:val="24"/>
+        </w:rPr>
+        <w:t xml:space="preserve">. </w:t>
+      </w:r>
+      <w:r>
+        <w:rPr>
+          <w:sz w:val="24"/>
+          <w:szCs w:val="24"/>
+        </w:rPr>
+        <w:t xml:space="preserve">Αν η τιμή είναι ίση με 1, σημαινει ότι τουλάχιστον μία </w:t>
+      </w:r>
+      <w:r>
+        <w:rPr>
+          <w:sz w:val="24"/>
+          <w:szCs w:val="24"/>
+          <w:lang w:val="en-US"/>
+        </w:rPr>
+        <w:t>when</w:t>
+      </w:r>
+      <w:r>
+        <w:rPr>
+          <w:sz w:val="24"/>
+          <w:szCs w:val="24"/>
+        </w:rPr>
+        <w:t xml:space="preserve"> </w:t>
+      </w:r>
+      <w:r>
+        <w:rPr>
+          <w:sz w:val="24"/>
+          <w:szCs w:val="24"/>
+        </w:rPr>
+        <w:t xml:space="preserve">είναι αληθής και ο έλεχος μεταβαίνει στην αρχή της </w:t>
+      </w:r>
+      <w:r>
+        <w:rPr>
+          <w:sz w:val="24"/>
+          <w:szCs w:val="24"/>
+          <w:lang w:val="en-US"/>
+        </w:rPr>
+        <w:t>incase</w:t>
+      </w:r>
+      <w:r>
+        <w:rPr>
+          <w:sz w:val="24"/>
+          <w:szCs w:val="24"/>
+        </w:rPr>
+        <w:t xml:space="preserve">, </w:t>
+      </w:r>
+      <w:r>
+        <w:rPr>
+          <w:sz w:val="24"/>
+          <w:szCs w:val="24"/>
+        </w:rPr>
+        <w:t xml:space="preserve">διαφορετικά </w:t>
+      </w:r>
+      <w:r>
+        <w:rPr>
+          <w:sz w:val="24"/>
+          <w:szCs w:val="24"/>
+        </w:rPr>
+        <w:t>γίνεται έξοδος από τη συνάρτηση.</w:t>
       </w:r>
     </w:p>
     <w:p>
@@ -3223,21 +2861,29 @@
           <w:sz w:val="24"/>
           <w:szCs w:val="24"/>
         </w:rPr>
-        <w:t xml:space="preserve">input_stat() : </w:t>
-      </w:r>
-      <w:r>
-        <w:rPr>
-          <w:sz w:val="24"/>
-          <w:szCs w:val="24"/>
-        </w:rPr>
-        <w:t xml:space="preserve">Εδώ </w:t>
-      </w:r>
-      <w:r>
-        <w:rPr>
-          <w:sz w:val="24"/>
-          <w:szCs w:val="24"/>
-        </w:rPr>
-        <w:t xml:space="preserve">με την </w:t>
+        <w:t>return_stat() :</w:t>
+      </w:r>
+      <w:r>
+        <w:rPr>
+          <w:sz w:val="24"/>
+          <w:szCs w:val="24"/>
+        </w:rPr>
+        <w:t xml:space="preserve"> Επιστρέφουμε την τιμή της </w:t>
+      </w:r>
+      <w:r>
+        <w:rPr>
+          <w:sz w:val="24"/>
+          <w:szCs w:val="24"/>
+          <w:lang w:val="en-US"/>
+        </w:rPr>
+        <w:t>expression</w:t>
+      </w:r>
+      <w:r>
+        <w:rPr>
+          <w:sz w:val="24"/>
+          <w:szCs w:val="24"/>
+        </w:rPr>
+        <w:t xml:space="preserve"> σε μία μεταβλητή Ε και στη συνέχεια με την </w:t>
       </w:r>
       <w:r>
         <w:rPr>
@@ -3267,24 +2913,22 @@
           <w:sz w:val="24"/>
           <w:szCs w:val="24"/>
         </w:rPr>
-        <w:t xml:space="preserve"> δημιουργούμε την τετράδα με τη δεσμευμένη λέξη “</w:t>
-      </w:r>
-      <w:proofErr w:type="spellStart"/>
-      <w:r>
-        <w:rPr>
-          <w:sz w:val="24"/>
-          <w:szCs w:val="24"/>
-          <w:lang w:val="en-US"/>
-        </w:rPr>
-        <w:t>inp</w:t>
-      </w:r>
-      <w:proofErr w:type="spellEnd"/>
-      <w:r>
-        <w:rPr>
-          <w:sz w:val="24"/>
-          <w:szCs w:val="24"/>
-        </w:rPr>
-        <w:t>” και την τιμή που δώθηκε από το χρήστη στην επιθυμητή μεταβλητή.</w:t>
+        <w:t xml:space="preserve"> δημιουργούμε την τετράδα που επιστρέφει την τιμή της μεταβλητής Ε (αντιστοιχεί στη δεσμευμένη λέξη “</w:t>
+      </w:r>
+      <w:r>
+        <w:rPr>
+          <w:sz w:val="24"/>
+          <w:szCs w:val="24"/>
+          <w:lang w:val="en-US"/>
+        </w:rPr>
+        <w:t>retv</w:t>
+      </w:r>
+      <w:r>
+        <w:rPr>
+          <w:sz w:val="24"/>
+          <w:szCs w:val="24"/>
+        </w:rPr>
+        <w:t>”).</w:t>
       </w:r>
     </w:p>
     <w:p>
@@ -3304,8 +2948,34 @@
           <w:b/>
           <w:sz w:val="24"/>
           <w:szCs w:val="24"/>
-        </w:rPr>
-        <w:t>actualparitem() :</w:t>
+          <w:lang w:val="en-US"/>
+        </w:rPr>
+        <w:t>print</w:t>
+      </w:r>
+      <w:r>
+        <w:rPr>
+          <w:b/>
+          <w:sz w:val="24"/>
+          <w:szCs w:val="24"/>
+        </w:rPr>
+        <w:t>_</w:t>
+      </w:r>
+      <w:r>
+        <w:rPr>
+          <w:b/>
+          <w:sz w:val="24"/>
+          <w:szCs w:val="24"/>
+          <w:lang w:val="en-US"/>
+        </w:rPr>
+        <w:t>stat</w:t>
+      </w:r>
+      <w:r>
+        <w:rPr>
+          <w:b/>
+          <w:sz w:val="24"/>
+          <w:szCs w:val="24"/>
+        </w:rPr>
+        <w:t>() :</w:t>
       </w:r>
       <w:r>
         <w:rPr>
@@ -3327,18 +2997,16 @@
           <w:sz w:val="24"/>
           <w:szCs w:val="24"/>
         </w:rPr>
-        <w:t xml:space="preserve"> στη μεταβλητή </w:t>
-      </w:r>
-      <w:proofErr w:type="spellStart"/>
-      <w:r>
-        <w:rPr>
-          <w:sz w:val="24"/>
-          <w:szCs w:val="24"/>
-          <w:lang w:val="en-US"/>
-        </w:rPr>
-        <w:t>actualparitem</w:t>
-      </w:r>
-      <w:proofErr w:type="spellEnd"/>
+        <w:t xml:space="preserve"> σε μία μεταβλητή Ε και στη συνέχεια με την </w:t>
+      </w:r>
+      <w:r>
+        <w:rPr>
+          <w:sz w:val="24"/>
+          <w:szCs w:val="24"/>
+          <w:lang w:val="en-US"/>
+        </w:rPr>
+        <w:t>gen</w:t>
+      </w:r>
       <w:r>
         <w:rPr>
           <w:sz w:val="24"/>
@@ -3352,154 +3020,36 @@
           <w:szCs w:val="24"/>
           <w:lang w:val="en-US"/>
         </w:rPr>
-        <w:t>result</w:t>
-      </w:r>
-      <w:r>
-        <w:rPr>
-          <w:sz w:val="24"/>
-          <w:szCs w:val="24"/>
-        </w:rPr>
-        <w:t xml:space="preserve"> και δημιουργούμε την επόμενη τετράδα που υποδεικνύει τη δημιουργία παραμέτρου με την τιμή του </w:t>
-      </w:r>
-      <w:proofErr w:type="spellStart"/>
-      <w:r>
-        <w:rPr>
-          <w:sz w:val="24"/>
-          <w:szCs w:val="24"/>
-          <w:lang w:val="en-US"/>
-        </w:rPr>
-        <w:t>actualparitem</w:t>
-      </w:r>
-      <w:proofErr w:type="spellEnd"/>
-      <w:r>
-        <w:rPr>
-          <w:sz w:val="24"/>
-          <w:szCs w:val="24"/>
-        </w:rPr>
-        <w:t>_</w:t>
-      </w:r>
-      <w:r>
-        <w:rPr>
-          <w:sz w:val="24"/>
-          <w:szCs w:val="24"/>
-          <w:lang w:val="en-US"/>
-        </w:rPr>
-        <w:t>result</w:t>
-      </w:r>
-      <w:r>
-        <w:rPr>
-          <w:sz w:val="24"/>
-          <w:szCs w:val="24"/>
-        </w:rPr>
-        <w:t xml:space="preserve"> κ</w:t>
-      </w:r>
-      <w:r>
-        <w:rPr>
-          <w:sz w:val="24"/>
-          <w:szCs w:val="24"/>
-        </w:rPr>
-        <w:t>αι τον τύπο της παραμέτρου</w:t>
-      </w:r>
-      <w:r>
-        <w:rPr>
-          <w:sz w:val="24"/>
-          <w:szCs w:val="24"/>
-        </w:rPr>
-        <w:t xml:space="preserve"> (“</w:t>
-      </w:r>
-      <w:r>
-        <w:rPr>
-          <w:sz w:val="24"/>
-          <w:szCs w:val="24"/>
-          <w:lang w:val="en-US"/>
-        </w:rPr>
-        <w:t>CV</w:t>
-      </w:r>
-      <w:r>
-        <w:rPr>
-          <w:sz w:val="24"/>
-          <w:szCs w:val="24"/>
-        </w:rPr>
-        <w:t>”, “</w:t>
-      </w:r>
-      <w:r>
-        <w:rPr>
-          <w:sz w:val="24"/>
-          <w:szCs w:val="24"/>
-          <w:lang w:val="en-US"/>
-        </w:rPr>
-        <w:t>REF</w:t>
-      </w:r>
-      <w:r>
-        <w:rPr>
-          <w:sz w:val="24"/>
-          <w:szCs w:val="24"/>
-        </w:rPr>
-        <w:t>” ή “</w:t>
-      </w:r>
-      <w:r>
-        <w:rPr>
-          <w:sz w:val="24"/>
-          <w:szCs w:val="24"/>
-          <w:lang w:val="en-US"/>
-        </w:rPr>
-        <w:t>CP</w:t>
-      </w:r>
-      <w:r>
-        <w:rPr>
-          <w:sz w:val="24"/>
-          <w:szCs w:val="24"/>
-        </w:rPr>
-        <w:t xml:space="preserve">” για </w:t>
-      </w:r>
-      <w:r>
-        <w:rPr>
-          <w:sz w:val="24"/>
-          <w:szCs w:val="24"/>
-          <w:lang w:val="en-US"/>
-        </w:rPr>
-        <w:t>in</w:t>
-      </w:r>
-      <w:r>
-        <w:rPr>
-          <w:sz w:val="24"/>
-          <w:szCs w:val="24"/>
-        </w:rPr>
-        <w:t xml:space="preserve">, </w:t>
-      </w:r>
-      <w:proofErr w:type="spellStart"/>
-      <w:r>
-        <w:rPr>
-          <w:sz w:val="24"/>
-          <w:szCs w:val="24"/>
-          <w:lang w:val="en-US"/>
-        </w:rPr>
-        <w:t>inout</w:t>
-      </w:r>
-      <w:proofErr w:type="spellEnd"/>
-      <w:r>
-        <w:rPr>
-          <w:sz w:val="24"/>
-          <w:szCs w:val="24"/>
-        </w:rPr>
-        <w:t xml:space="preserve"> και </w:t>
-      </w:r>
-      <w:proofErr w:type="spellStart"/>
-      <w:r>
-        <w:rPr>
-          <w:sz w:val="24"/>
-          <w:szCs w:val="24"/>
-          <w:lang w:val="en-US"/>
-        </w:rPr>
-        <w:t>inandout</w:t>
-      </w:r>
-      <w:proofErr w:type="spellEnd"/>
-      <w:r>
-        <w:rPr>
-          <w:sz w:val="24"/>
-          <w:szCs w:val="24"/>
-        </w:rPr>
-        <w:t xml:space="preserve"> αντίστοιχα).</w:t>
+        <w:t>quad</w:t>
+      </w:r>
+      <w:r>
+        <w:rPr>
+          <w:sz w:val="24"/>
+          <w:szCs w:val="24"/>
+        </w:rPr>
+        <w:t xml:space="preserve"> δημιουργούμε την τετράδα που τυπώνει την τιμή της μεταβλητής Ε (αντιστοιχεί στη δεσμευμένη λέξη “</w:t>
+      </w:r>
+      <w:r>
+        <w:rPr>
+          <w:sz w:val="24"/>
+          <w:szCs w:val="24"/>
+          <w:lang w:val="en-US"/>
+        </w:rPr>
+        <w:t>out</w:t>
+      </w:r>
+      <w:r>
+        <w:rPr>
+          <w:sz w:val="24"/>
+          <w:szCs w:val="24"/>
+        </w:rPr>
+        <w:t>”)</w:t>
+      </w:r>
+      <w:r>
+        <w:rPr>
+          <w:sz w:val="24"/>
+          <w:szCs w:val="24"/>
+        </w:rPr>
+        <w:t>.</w:t>
       </w:r>
     </w:p>
     <w:p>
@@ -3520,353 +3070,67 @@
           <w:sz w:val="24"/>
           <w:szCs w:val="24"/>
         </w:rPr>
-        <w:t>condition() :</w:t>
-      </w:r>
-      <w:r>
-        <w:rPr>
-          <w:sz w:val="24"/>
-          <w:szCs w:val="24"/>
-        </w:rPr>
-        <w:t xml:space="preserve"> </w:t>
-      </w:r>
-      <w:r>
-        <w:rPr>
-          <w:sz w:val="24"/>
-          <w:szCs w:val="24"/>
-        </w:rPr>
-        <w:t xml:space="preserve">Η συνάρτηση αυτή επιστρέφει το αποτέλεσμα της λογικής παράστασης </w:t>
-      </w:r>
-      <w:r>
-        <w:rPr>
-          <w:sz w:val="24"/>
-          <w:szCs w:val="24"/>
-          <w:lang w:val="en-US"/>
-        </w:rPr>
-        <w:t>or</w:t>
-      </w:r>
-      <w:r>
-        <w:rPr>
-          <w:sz w:val="24"/>
-          <w:szCs w:val="24"/>
-        </w:rPr>
-        <w:t xml:space="preserve"> (</w:t>
-      </w:r>
-      <w:r>
-        <w:rPr>
-          <w:sz w:val="24"/>
-          <w:szCs w:val="24"/>
-          <w:lang w:val="en-US"/>
-        </w:rPr>
-        <w:t>true</w:t>
-      </w:r>
-      <w:r>
-        <w:rPr>
-          <w:sz w:val="24"/>
-          <w:szCs w:val="24"/>
-        </w:rPr>
-        <w:t xml:space="preserve">, </w:t>
-      </w:r>
-      <w:r>
-        <w:rPr>
-          <w:sz w:val="24"/>
-          <w:szCs w:val="24"/>
-          <w:lang w:val="en-US"/>
-        </w:rPr>
-        <w:t>false</w:t>
-      </w:r>
-      <w:r>
-        <w:rPr>
-          <w:sz w:val="24"/>
-          <w:szCs w:val="24"/>
-        </w:rPr>
-        <w:t>)</w:t>
-      </w:r>
-      <w:r>
-        <w:rPr>
-          <w:sz w:val="24"/>
-          <w:szCs w:val="24"/>
-        </w:rPr>
-        <w:t xml:space="preserve"> που δίνεται μέσω της αποτίμησης των συναρτήσεων </w:t>
-      </w:r>
-      <w:proofErr w:type="spellStart"/>
-      <w:r>
-        <w:rPr>
-          <w:sz w:val="24"/>
-          <w:szCs w:val="24"/>
-          <w:lang w:val="en-US"/>
-        </w:rPr>
-        <w:t>boolterm</w:t>
-      </w:r>
-      <w:proofErr w:type="spellEnd"/>
-      <w:r>
-        <w:rPr>
-          <w:sz w:val="24"/>
-          <w:szCs w:val="24"/>
-        </w:rPr>
-        <w:t xml:space="preserve"> που περιέχονται σε αυτή. Το απο</w:t>
-      </w:r>
-      <w:r>
-        <w:rPr>
-          <w:sz w:val="24"/>
-          <w:szCs w:val="24"/>
-        </w:rPr>
-        <w:t>τέλεσμα αποθηκεύεται σε δύο λίστες (</w:t>
-      </w:r>
-      <w:r>
-        <w:rPr>
-          <w:sz w:val="24"/>
-          <w:szCs w:val="24"/>
-        </w:rPr>
-        <w:t>Β</w:t>
-      </w:r>
-      <w:r>
-        <w:rPr>
-          <w:sz w:val="24"/>
-          <w:szCs w:val="24"/>
-        </w:rPr>
-        <w:t xml:space="preserve">true, </w:t>
-      </w:r>
-      <w:r>
-        <w:rPr>
-          <w:sz w:val="24"/>
-          <w:szCs w:val="24"/>
-        </w:rPr>
-        <w:t>Β</w:t>
-      </w:r>
-      <w:r>
-        <w:rPr>
-          <w:sz w:val="24"/>
-          <w:szCs w:val="24"/>
-        </w:rPr>
-        <w:t>false) οι οποίες περιέχουν τις τετράδες που είναι αληθείς και ψευδείς</w:t>
-      </w:r>
-      <w:r>
-        <w:rPr>
-          <w:sz w:val="24"/>
-          <w:szCs w:val="24"/>
-        </w:rPr>
-        <w:t xml:space="preserve"> (η κάθε </w:t>
-      </w:r>
-      <w:proofErr w:type="spellStart"/>
-      <w:r>
-        <w:rPr>
-          <w:sz w:val="24"/>
-          <w:szCs w:val="24"/>
-          <w:lang w:val="en-US"/>
-        </w:rPr>
-        <w:t>boolterm</w:t>
-      </w:r>
-      <w:proofErr w:type="spellEnd"/>
-      <w:r>
-        <w:rPr>
-          <w:sz w:val="24"/>
-          <w:szCs w:val="24"/>
-        </w:rPr>
-        <w:t xml:space="preserve"> αντίστοιχα περιέχει δύο δικές της λίστες, τις </w:t>
-      </w:r>
-      <w:r>
-        <w:rPr>
-          <w:sz w:val="24"/>
-          <w:szCs w:val="24"/>
-          <w:lang w:val="en-US"/>
-        </w:rPr>
-        <w:t>Q</w:t>
-      </w:r>
-      <w:r>
-        <w:rPr>
-          <w:sz w:val="24"/>
-          <w:szCs w:val="24"/>
-        </w:rPr>
-        <w:t>1</w:t>
-      </w:r>
-      <w:r>
-        <w:rPr>
-          <w:sz w:val="24"/>
-          <w:szCs w:val="24"/>
-          <w:lang w:val="en-US"/>
-        </w:rPr>
-        <w:t>true</w:t>
-      </w:r>
-      <w:r>
-        <w:rPr>
-          <w:sz w:val="24"/>
-          <w:szCs w:val="24"/>
-        </w:rPr>
-        <w:t xml:space="preserve">, </w:t>
-      </w:r>
-      <w:r>
-        <w:rPr>
-          <w:sz w:val="24"/>
-          <w:szCs w:val="24"/>
-          <w:lang w:val="en-US"/>
-        </w:rPr>
-        <w:t>Q</w:t>
-      </w:r>
-      <w:r>
-        <w:rPr>
-          <w:sz w:val="24"/>
-          <w:szCs w:val="24"/>
-        </w:rPr>
-        <w:t>1</w:t>
-      </w:r>
-      <w:r>
-        <w:rPr>
-          <w:sz w:val="24"/>
-          <w:szCs w:val="24"/>
-          <w:lang w:val="en-US"/>
-        </w:rPr>
-        <w:t>false</w:t>
-      </w:r>
-      <w:r>
-        <w:rPr>
-          <w:sz w:val="24"/>
-          <w:szCs w:val="24"/>
-        </w:rPr>
-        <w:t>)</w:t>
-      </w:r>
-      <w:r>
-        <w:rPr>
-          <w:sz w:val="24"/>
-          <w:szCs w:val="24"/>
-        </w:rPr>
-        <w:t xml:space="preserve">. </w:t>
-      </w:r>
-      <w:r>
-        <w:rPr>
-          <w:sz w:val="24"/>
-          <w:szCs w:val="24"/>
-        </w:rPr>
-        <w:t xml:space="preserve">Η λογική είναι η εξής: όταν αποτιμηθεί η πρώτη </w:t>
-      </w:r>
-      <w:proofErr w:type="spellStart"/>
-      <w:r>
-        <w:rPr>
-          <w:sz w:val="24"/>
-          <w:szCs w:val="24"/>
-          <w:lang w:val="en-US"/>
-        </w:rPr>
-        <w:t>boolterm</w:t>
-      </w:r>
-      <w:proofErr w:type="spellEnd"/>
-      <w:r>
-        <w:rPr>
-          <w:sz w:val="24"/>
-          <w:szCs w:val="24"/>
-        </w:rPr>
-        <w:t xml:space="preserve">, η αληθής λίστα της εξισώνεται με την αληθή λίστα της </w:t>
-      </w:r>
-      <w:r>
-        <w:rPr>
-          <w:sz w:val="24"/>
-          <w:szCs w:val="24"/>
-          <w:lang w:val="en-US"/>
-        </w:rPr>
-        <w:t>condition</w:t>
-      </w:r>
-      <w:r>
-        <w:rPr>
-          <w:sz w:val="24"/>
-          <w:szCs w:val="24"/>
-        </w:rPr>
-        <w:t xml:space="preserve"> και αντίστοιχα η λανθασμένη λίστα της με τη λανθασμένη της </w:t>
-      </w:r>
-      <w:r>
-        <w:rPr>
-          <w:sz w:val="24"/>
-          <w:szCs w:val="24"/>
-          <w:lang w:val="en-US"/>
-        </w:rPr>
-        <w:t>condition</w:t>
-      </w:r>
-      <w:r>
-        <w:rPr>
-          <w:sz w:val="24"/>
-          <w:szCs w:val="24"/>
-        </w:rPr>
-        <w:t xml:space="preserve">. Στη συνέχεια μετά από κάθε </w:t>
-      </w:r>
-      <w:r>
-        <w:rPr>
-          <w:sz w:val="24"/>
-          <w:szCs w:val="24"/>
-          <w:lang w:val="en-US"/>
-        </w:rPr>
-        <w:t>or</w:t>
-      </w:r>
-      <w:r>
-        <w:rPr>
-          <w:sz w:val="24"/>
-          <w:szCs w:val="24"/>
-        </w:rPr>
-        <w:t xml:space="preserve"> και πριν από κάθε επόμενο </w:t>
-      </w:r>
-      <w:proofErr w:type="spellStart"/>
-      <w:r>
-        <w:rPr>
-          <w:sz w:val="24"/>
-          <w:szCs w:val="24"/>
-          <w:lang w:val="en-US"/>
-        </w:rPr>
-        <w:t>boolterm</w:t>
-      </w:r>
-      <w:proofErr w:type="spellEnd"/>
-      <w:r>
-        <w:rPr>
-          <w:sz w:val="24"/>
-          <w:szCs w:val="24"/>
-        </w:rPr>
-        <w:t xml:space="preserve"> , </w:t>
-      </w:r>
-      <w:r>
-        <w:rPr>
-          <w:sz w:val="24"/>
-          <w:szCs w:val="24"/>
-        </w:rPr>
-        <w:t xml:space="preserve">γίνεται συμπλήρωση όσων τετράδων μπορούν να συμπληρωθούν μέσα στη συνάρτηση (δηλαδή οι λανθασμένες τετράδες) και μετά την εκτέλεση του επόμενου </w:t>
-      </w:r>
-      <w:proofErr w:type="spellStart"/>
-      <w:r>
-        <w:rPr>
-          <w:sz w:val="24"/>
-          <w:szCs w:val="24"/>
-          <w:lang w:val="en-US"/>
-        </w:rPr>
-        <w:t>boolterm</w:t>
-      </w:r>
-      <w:proofErr w:type="spellEnd"/>
-      <w:r>
-        <w:rPr>
-          <w:sz w:val="24"/>
-          <w:szCs w:val="24"/>
-        </w:rPr>
-        <w:t xml:space="preserve">, συγχωνεύουμε τις δύο αληθείς λίστες και εξισώνουμε την τελική λανθασμένη λίστα με αυτή του τελευταίου </w:t>
-      </w:r>
-      <w:proofErr w:type="spellStart"/>
-      <w:r>
-        <w:rPr>
-          <w:sz w:val="24"/>
-          <w:szCs w:val="24"/>
-          <w:lang w:val="en-US"/>
-        </w:rPr>
-        <w:t>boolterm</w:t>
-      </w:r>
-      <w:proofErr w:type="spellEnd"/>
-      <w:r>
-        <w:rPr>
-          <w:sz w:val="24"/>
-          <w:szCs w:val="24"/>
-        </w:rPr>
-        <w:t>.</w:t>
-      </w:r>
-    </w:p>
-    <w:p>
-      <w:pPr>
-        <w:pStyle w:val="ListParagraph"/>
-        <w:rPr>
-          <w:sz w:val="24"/>
-          <w:szCs w:val="24"/>
-        </w:rPr>
-      </w:pPr>
+        <w:t xml:space="preserve">input_stat() : </w:t>
+      </w:r>
+      <w:r>
+        <w:rPr>
+          <w:sz w:val="24"/>
+          <w:szCs w:val="24"/>
+        </w:rPr>
+        <w:t xml:space="preserve">Εδώ </w:t>
+      </w:r>
+      <w:r>
+        <w:rPr>
+          <w:sz w:val="24"/>
+          <w:szCs w:val="24"/>
+        </w:rPr>
+        <w:t xml:space="preserve">με την </w:t>
+      </w:r>
+      <w:r>
+        <w:rPr>
+          <w:sz w:val="24"/>
+          <w:szCs w:val="24"/>
+          <w:lang w:val="en-US"/>
+        </w:rPr>
+        <w:t>gen</w:t>
+      </w:r>
+      <w:r>
+        <w:rPr>
+          <w:sz w:val="24"/>
+          <w:szCs w:val="24"/>
+        </w:rPr>
+        <w:t>_</w:t>
+      </w:r>
+      <w:r>
+        <w:rPr>
+          <w:sz w:val="24"/>
+          <w:szCs w:val="24"/>
+          <w:lang w:val="en-US"/>
+        </w:rPr>
+        <w:t>quad</w:t>
+      </w:r>
+      <w:r>
+        <w:rPr>
+          <w:sz w:val="24"/>
+          <w:szCs w:val="24"/>
+        </w:rPr>
+        <w:t xml:space="preserve"> δημιουργούμε την τετράδα με τη δεσμευμένη λέξη “</w:t>
+      </w:r>
+      <w:r>
+        <w:rPr>
+          <w:sz w:val="24"/>
+          <w:szCs w:val="24"/>
+          <w:lang w:val="en-US"/>
+        </w:rPr>
+        <w:t>inp</w:t>
+      </w:r>
+      <w:r>
+        <w:rPr>
+          <w:sz w:val="24"/>
+          <w:szCs w:val="24"/>
+        </w:rPr>
+        <w:t>” και την τιμή που δώθηκε από το χρήστη στην επιθυμητή μεταβλητή.</w:t>
+      </w:r>
     </w:p>
     <w:p>
       <w:pPr>
@@ -3886,100 +3150,193 @@
           <w:sz w:val="24"/>
           <w:szCs w:val="24"/>
         </w:rPr>
-        <w:lastRenderedPageBreak/>
-        <w:t>boolterm() :</w:t>
-      </w:r>
-      <w:r>
-        <w:rPr>
-          <w:sz w:val="24"/>
-          <w:szCs w:val="24"/>
-        </w:rPr>
-        <w:t xml:space="preserve"> Η συνάρτηση αυτή επιστρέφει το αποτέλεσμα της λογικής παράστασης </w:t>
-      </w:r>
-      <w:r>
-        <w:rPr>
-          <w:sz w:val="24"/>
-          <w:szCs w:val="24"/>
-          <w:lang w:val="en-US"/>
-        </w:rPr>
-        <w:t>and</w:t>
-      </w:r>
-      <w:r>
-        <w:rPr>
-          <w:sz w:val="24"/>
-          <w:szCs w:val="24"/>
-        </w:rPr>
-        <w:t xml:space="preserve"> και ακολουθεί την ίδια εκτέλεση με την </w:t>
-      </w:r>
-      <w:r>
-        <w:rPr>
-          <w:sz w:val="24"/>
-          <w:szCs w:val="24"/>
-          <w:lang w:val="en-US"/>
-        </w:rPr>
-        <w:t>condition</w:t>
-      </w:r>
-      <w:r>
-        <w:rPr>
-          <w:sz w:val="24"/>
-          <w:szCs w:val="24"/>
-        </w:rPr>
-        <w:t>, με τη</w:t>
-      </w:r>
-      <w:r>
-        <w:rPr>
-          <w:sz w:val="24"/>
-          <w:szCs w:val="24"/>
-        </w:rPr>
-        <w:t xml:space="preserve"> </w:t>
-      </w:r>
-      <w:r>
-        <w:rPr>
-          <w:sz w:val="24"/>
-          <w:szCs w:val="24"/>
-        </w:rPr>
-        <w:t xml:space="preserve">διαφορά </w:t>
-      </w:r>
-      <w:r>
-        <w:rPr>
-          <w:sz w:val="24"/>
-          <w:szCs w:val="24"/>
-        </w:rPr>
-        <w:t xml:space="preserve">ότι εδώ οι τετράδες που μπορούν να συμπληρωθούν είναι οι αληθεις, και μετά την εκτέλεση του επόμενου </w:t>
-      </w:r>
-      <w:proofErr w:type="spellStart"/>
-      <w:r>
-        <w:rPr>
-          <w:sz w:val="24"/>
-          <w:szCs w:val="24"/>
-          <w:lang w:val="en-US"/>
-        </w:rPr>
-        <w:t>boolterm</w:t>
-      </w:r>
-      <w:proofErr w:type="spellEnd"/>
-      <w:r>
-        <w:rPr>
-          <w:sz w:val="24"/>
-          <w:szCs w:val="24"/>
-        </w:rPr>
-        <w:t xml:space="preserve">, συγχωνεύουμε τις δύο λανθασμένες λίστες και εξισώνουμε την τελική αληθή λίστα με αυτή του τελευταίου </w:t>
-      </w:r>
-      <w:proofErr w:type="spellStart"/>
-      <w:r>
-        <w:rPr>
-          <w:sz w:val="24"/>
-          <w:szCs w:val="24"/>
-          <w:lang w:val="en-US"/>
-        </w:rPr>
-        <w:t>boolterm</w:t>
-      </w:r>
-      <w:proofErr w:type="spellEnd"/>
-      <w:r>
-        <w:rPr>
-          <w:sz w:val="24"/>
-          <w:szCs w:val="24"/>
-        </w:rPr>
-        <w:t>.</w:t>
+        <w:t>actualparitem() :</w:t>
+      </w:r>
+      <w:r>
+        <w:rPr>
+          <w:sz w:val="24"/>
+          <w:szCs w:val="24"/>
+        </w:rPr>
+        <w:t xml:space="preserve"> Επιστρέφουμε την τιμή της </w:t>
+      </w:r>
+      <w:r>
+        <w:rPr>
+          <w:sz w:val="24"/>
+          <w:szCs w:val="24"/>
+          <w:lang w:val="en-US"/>
+        </w:rPr>
+        <w:t>expression</w:t>
+      </w:r>
+      <w:r>
+        <w:rPr>
+          <w:sz w:val="24"/>
+          <w:szCs w:val="24"/>
+        </w:rPr>
+        <w:t xml:space="preserve"> στη μεταβλητή </w:t>
+      </w:r>
+      <w:r>
+        <w:rPr>
+          <w:sz w:val="24"/>
+          <w:szCs w:val="24"/>
+          <w:lang w:val="en-US"/>
+        </w:rPr>
+        <w:t>actualparitem</w:t>
+      </w:r>
+      <w:r>
+        <w:rPr>
+          <w:sz w:val="24"/>
+          <w:szCs w:val="24"/>
+        </w:rPr>
+        <w:t>_</w:t>
+      </w:r>
+      <w:r>
+        <w:rPr>
+          <w:sz w:val="24"/>
+          <w:szCs w:val="24"/>
+          <w:lang w:val="en-US"/>
+        </w:rPr>
+        <w:t>result</w:t>
+      </w:r>
+      <w:r>
+        <w:rPr>
+          <w:sz w:val="24"/>
+          <w:szCs w:val="24"/>
+        </w:rPr>
+        <w:t xml:space="preserve"> και δημιουργούμε την επόμενη τετράδα που υποδεικνύει τη δημιουργία παραμέτρου με την τιμή του </w:t>
+      </w:r>
+      <w:r>
+        <w:rPr>
+          <w:sz w:val="24"/>
+          <w:szCs w:val="24"/>
+          <w:lang w:val="en-US"/>
+        </w:rPr>
+        <w:t>actualparitem</w:t>
+      </w:r>
+      <w:r>
+        <w:rPr>
+          <w:sz w:val="24"/>
+          <w:szCs w:val="24"/>
+        </w:rPr>
+        <w:t>_</w:t>
+      </w:r>
+      <w:r>
+        <w:rPr>
+          <w:sz w:val="24"/>
+          <w:szCs w:val="24"/>
+          <w:lang w:val="en-US"/>
+        </w:rPr>
+        <w:t>result</w:t>
+      </w:r>
+      <w:r>
+        <w:rPr>
+          <w:sz w:val="24"/>
+          <w:szCs w:val="24"/>
+        </w:rPr>
+        <w:t xml:space="preserve"> κ</w:t>
+      </w:r>
+      <w:r>
+        <w:rPr>
+          <w:sz w:val="24"/>
+          <w:szCs w:val="24"/>
+        </w:rPr>
+        <w:t>αι τον τύπο της παραμέτρου</w:t>
+      </w:r>
+      <w:r>
+        <w:rPr>
+          <w:sz w:val="24"/>
+          <w:szCs w:val="24"/>
+        </w:rPr>
+        <w:t xml:space="preserve"> (“</w:t>
+      </w:r>
+      <w:r>
+        <w:rPr>
+          <w:sz w:val="24"/>
+          <w:szCs w:val="24"/>
+          <w:lang w:val="en-US"/>
+        </w:rPr>
+        <w:t>CV</w:t>
+      </w:r>
+      <w:r>
+        <w:rPr>
+          <w:sz w:val="24"/>
+          <w:szCs w:val="24"/>
+        </w:rPr>
+        <w:t>”, “</w:t>
+      </w:r>
+      <w:r>
+        <w:rPr>
+          <w:sz w:val="24"/>
+          <w:szCs w:val="24"/>
+          <w:lang w:val="en-US"/>
+        </w:rPr>
+        <w:t>REF</w:t>
+      </w:r>
+      <w:r>
+        <w:rPr>
+          <w:sz w:val="24"/>
+          <w:szCs w:val="24"/>
+        </w:rPr>
+        <w:t>” ή “</w:t>
+      </w:r>
+      <w:r>
+        <w:rPr>
+          <w:sz w:val="24"/>
+          <w:szCs w:val="24"/>
+          <w:lang w:val="en-US"/>
+        </w:rPr>
+        <w:t>CP</w:t>
+      </w:r>
+      <w:r>
+        <w:rPr>
+          <w:sz w:val="24"/>
+          <w:szCs w:val="24"/>
+        </w:rPr>
+        <w:t xml:space="preserve">” για </w:t>
+      </w:r>
+      <w:r>
+        <w:rPr>
+          <w:sz w:val="24"/>
+          <w:szCs w:val="24"/>
+          <w:lang w:val="en-US"/>
+        </w:rPr>
+        <w:t>in</w:t>
+      </w:r>
+      <w:r>
+        <w:rPr>
+          <w:sz w:val="24"/>
+          <w:szCs w:val="24"/>
+        </w:rPr>
+        <w:t xml:space="preserve">, </w:t>
+      </w:r>
+      <w:r>
+        <w:rPr>
+          <w:sz w:val="24"/>
+          <w:szCs w:val="24"/>
+          <w:lang w:val="en-US"/>
+        </w:rPr>
+        <w:t>inout</w:t>
+      </w:r>
+      <w:r>
+        <w:rPr>
+          <w:sz w:val="24"/>
+          <w:szCs w:val="24"/>
+        </w:rPr>
+        <w:t xml:space="preserve"> και </w:t>
+      </w:r>
+      <w:r>
+        <w:rPr>
+          <w:sz w:val="24"/>
+          <w:szCs w:val="24"/>
+          <w:lang w:val="en-US"/>
+        </w:rPr>
+        <w:t>inandout</w:t>
+      </w:r>
+      <w:r>
+        <w:rPr>
+          <w:sz w:val="24"/>
+          <w:szCs w:val="24"/>
+        </w:rPr>
+        <w:t xml:space="preserve"> αντίστοιχα).</w:t>
       </w:r>
     </w:p>
     <w:p>
@@ -3992,23 +3349,242 @@
         <w:rPr>
           <w:sz w:val="24"/>
           <w:szCs w:val="24"/>
-          <w:lang w:val="en-US"/>
-        </w:rPr>
-      </w:pPr>
-      <w:r>
-        <w:rPr>
-          <w:b/>
-          <w:sz w:val="24"/>
-          <w:szCs w:val="24"/>
-        </w:rPr>
-        <w:t>boolfactor() :</w:t>
-      </w:r>
-      <w:r>
-        <w:rPr>
-          <w:sz w:val="24"/>
-          <w:szCs w:val="24"/>
-        </w:rPr>
-        <w:t xml:space="preserve"> Εδώ καλείται αναδρομικά η </w:t>
+        </w:rPr>
+      </w:pPr>
+      <w:r>
+        <w:rPr>
+          <w:b/>
+          <w:sz w:val="24"/>
+          <w:szCs w:val="24"/>
+        </w:rPr>
+        <w:t>condition() :</w:t>
+      </w:r>
+      <w:r>
+        <w:rPr>
+          <w:sz w:val="24"/>
+          <w:szCs w:val="24"/>
+        </w:rPr>
+        <w:t xml:space="preserve"> </w:t>
+      </w:r>
+      <w:r>
+        <w:rPr>
+          <w:sz w:val="24"/>
+          <w:szCs w:val="24"/>
+        </w:rPr>
+        <w:t xml:space="preserve">Η συνάρτηση αυτή επιστρέφει το αποτέλεσμα της λογικής παράστασης </w:t>
+      </w:r>
+      <w:r>
+        <w:rPr>
+          <w:sz w:val="24"/>
+          <w:szCs w:val="24"/>
+          <w:lang w:val="en-US"/>
+        </w:rPr>
+        <w:t>or</w:t>
+      </w:r>
+      <w:r>
+        <w:rPr>
+          <w:sz w:val="24"/>
+          <w:szCs w:val="24"/>
+        </w:rPr>
+        <w:t xml:space="preserve"> (</w:t>
+      </w:r>
+      <w:r>
+        <w:rPr>
+          <w:sz w:val="24"/>
+          <w:szCs w:val="24"/>
+          <w:lang w:val="en-US"/>
+        </w:rPr>
+        <w:t>true</w:t>
+      </w:r>
+      <w:r>
+        <w:rPr>
+          <w:sz w:val="24"/>
+          <w:szCs w:val="24"/>
+        </w:rPr>
+        <w:t xml:space="preserve">, </w:t>
+      </w:r>
+      <w:r>
+        <w:rPr>
+          <w:sz w:val="24"/>
+          <w:szCs w:val="24"/>
+          <w:lang w:val="en-US"/>
+        </w:rPr>
+        <w:t>false</w:t>
+      </w:r>
+      <w:r>
+        <w:rPr>
+          <w:sz w:val="24"/>
+          <w:szCs w:val="24"/>
+        </w:rPr>
+        <w:t>)</w:t>
+      </w:r>
+      <w:r>
+        <w:rPr>
+          <w:sz w:val="24"/>
+          <w:szCs w:val="24"/>
+        </w:rPr>
+        <w:t xml:space="preserve"> που δίνεται μέσω της αποτίμησης των συναρτήσεων </w:t>
+      </w:r>
+      <w:r>
+        <w:rPr>
+          <w:sz w:val="24"/>
+          <w:szCs w:val="24"/>
+          <w:lang w:val="en-US"/>
+        </w:rPr>
+        <w:t>boolterm</w:t>
+      </w:r>
+      <w:r>
+        <w:rPr>
+          <w:sz w:val="24"/>
+          <w:szCs w:val="24"/>
+        </w:rPr>
+        <w:t xml:space="preserve"> που περιέχονται σε αυτή. Το απο</w:t>
+      </w:r>
+      <w:r>
+        <w:rPr>
+          <w:sz w:val="24"/>
+          <w:szCs w:val="24"/>
+        </w:rPr>
+        <w:t>τέλεσμα αποθηκεύεται σε δύο λίστες (</w:t>
+      </w:r>
+      <w:r>
+        <w:rPr>
+          <w:sz w:val="24"/>
+          <w:szCs w:val="24"/>
+        </w:rPr>
+        <w:t>Β</w:t>
+      </w:r>
+      <w:r>
+        <w:rPr>
+          <w:sz w:val="24"/>
+          <w:szCs w:val="24"/>
+        </w:rPr>
+        <w:t xml:space="preserve">true, </w:t>
+      </w:r>
+      <w:r>
+        <w:rPr>
+          <w:sz w:val="24"/>
+          <w:szCs w:val="24"/>
+        </w:rPr>
+        <w:t>Β</w:t>
+      </w:r>
+      <w:r>
+        <w:rPr>
+          <w:sz w:val="24"/>
+          <w:szCs w:val="24"/>
+        </w:rPr>
+        <w:t>false) οι οποίες περιέχουν τις τετράδες που είναι αληθείς και ψευδείς</w:t>
+      </w:r>
+      <w:r>
+        <w:rPr>
+          <w:sz w:val="24"/>
+          <w:szCs w:val="24"/>
+        </w:rPr>
+        <w:t xml:space="preserve"> (η κάθε </w:t>
+      </w:r>
+      <w:r>
+        <w:rPr>
+          <w:sz w:val="24"/>
+          <w:szCs w:val="24"/>
+          <w:lang w:val="en-US"/>
+        </w:rPr>
+        <w:t>boolterm</w:t>
+      </w:r>
+      <w:r>
+        <w:rPr>
+          <w:sz w:val="24"/>
+          <w:szCs w:val="24"/>
+        </w:rPr>
+        <w:t xml:space="preserve"> αντίστοιχα περιέχει δύο δικές της λίστες, τις </w:t>
+      </w:r>
+      <w:r>
+        <w:rPr>
+          <w:sz w:val="24"/>
+          <w:szCs w:val="24"/>
+          <w:lang w:val="en-US"/>
+        </w:rPr>
+        <w:t>Q</w:t>
+      </w:r>
+      <w:r>
+        <w:rPr>
+          <w:sz w:val="24"/>
+          <w:szCs w:val="24"/>
+        </w:rPr>
+        <w:t>1</w:t>
+      </w:r>
+      <w:r>
+        <w:rPr>
+          <w:sz w:val="24"/>
+          <w:szCs w:val="24"/>
+          <w:lang w:val="en-US"/>
+        </w:rPr>
+        <w:t>true</w:t>
+      </w:r>
+      <w:r>
+        <w:rPr>
+          <w:sz w:val="24"/>
+          <w:szCs w:val="24"/>
+        </w:rPr>
+        <w:t xml:space="preserve">, </w:t>
+      </w:r>
+      <w:r>
+        <w:rPr>
+          <w:sz w:val="24"/>
+          <w:szCs w:val="24"/>
+          <w:lang w:val="en-US"/>
+        </w:rPr>
+        <w:t>Q</w:t>
+      </w:r>
+      <w:r>
+        <w:rPr>
+          <w:sz w:val="24"/>
+          <w:szCs w:val="24"/>
+        </w:rPr>
+        <w:t>1</w:t>
+      </w:r>
+      <w:r>
+        <w:rPr>
+          <w:sz w:val="24"/>
+          <w:szCs w:val="24"/>
+          <w:lang w:val="en-US"/>
+        </w:rPr>
+        <w:t>false</w:t>
+      </w:r>
+      <w:r>
+        <w:rPr>
+          <w:sz w:val="24"/>
+          <w:szCs w:val="24"/>
+        </w:rPr>
+        <w:t>)</w:t>
+      </w:r>
+      <w:r>
+        <w:rPr>
+          <w:sz w:val="24"/>
+          <w:szCs w:val="24"/>
+        </w:rPr>
+        <w:t xml:space="preserve">. </w:t>
+      </w:r>
+      <w:r>
+        <w:rPr>
+          <w:sz w:val="24"/>
+          <w:szCs w:val="24"/>
+        </w:rPr>
+        <w:t xml:space="preserve">Η λογική είναι η εξής: όταν αποτιμηθεί η πρώτη </w:t>
+      </w:r>
+      <w:r>
+        <w:rPr>
+          <w:sz w:val="24"/>
+          <w:szCs w:val="24"/>
+          <w:lang w:val="en-US"/>
+        </w:rPr>
+        <w:t>boolterm</w:t>
+      </w:r>
+      <w:r>
+        <w:rPr>
+          <w:sz w:val="24"/>
+          <w:szCs w:val="24"/>
+        </w:rPr>
+        <w:t xml:space="preserve">, η αληθής λίστα της εξισώνεται με την αληθή λίστα της </w:t>
       </w:r>
       <w:r>
         <w:rPr>
@@ -4023,7 +3599,7 @@
           <w:sz w:val="24"/>
           <w:szCs w:val="24"/>
         </w:rPr>
-        <w:t xml:space="preserve">.Έπειτα, η αληθής λίστα της </w:t>
+        <w:t xml:space="preserve"> και αντίστοιχα η λανθασμένη λίστα της με τη λανθασμένη της </w:t>
       </w:r>
       <w:r>
         <w:rPr>
@@ -4038,101 +3614,75 @@
           <w:sz w:val="24"/>
           <w:szCs w:val="24"/>
         </w:rPr>
-        <w:t xml:space="preserve"> εξισώνεται με την αντίστοιχη της </w:t>
-      </w:r>
-      <w:proofErr w:type="spellStart"/>
-      <w:r>
-        <w:rPr>
-          <w:sz w:val="24"/>
-          <w:szCs w:val="24"/>
-          <w:lang w:val="en-US"/>
-        </w:rPr>
-        <w:t>boolfactor</w:t>
-      </w:r>
-      <w:proofErr w:type="spellEnd"/>
-      <w:r>
-        <w:rPr>
-          <w:sz w:val="24"/>
-          <w:szCs w:val="24"/>
-        </w:rPr>
-        <w:t xml:space="preserve"> (το ανάλογο συμβαίνει με τις λανθασμένες λίστες). Στην περίπτωση που συναντήσουμε τη δεσμευμένη λέξη “</w:t>
-      </w:r>
-      <w:r>
-        <w:rPr>
-          <w:sz w:val="24"/>
-          <w:szCs w:val="24"/>
-          <w:lang w:val="en-US"/>
-        </w:rPr>
-        <w:t>not</w:t>
-      </w:r>
-      <w:r>
-        <w:rPr>
-          <w:sz w:val="24"/>
-          <w:szCs w:val="24"/>
-        </w:rPr>
-        <w:t xml:space="preserve">” συμβαίνει το ανάποδο (η αληθής λίστα της </w:t>
-      </w:r>
-      <w:r>
-        <w:rPr>
-          <w:sz w:val="24"/>
-          <w:szCs w:val="24"/>
-          <w:lang w:val="en-US"/>
-        </w:rPr>
-        <w:t>condition</w:t>
-      </w:r>
-      <w:r>
-        <w:rPr>
-          <w:sz w:val="24"/>
-          <w:szCs w:val="24"/>
-        </w:rPr>
-        <w:t xml:space="preserve"> εξισώνεται με τη λανθασμένη της </w:t>
-      </w:r>
-      <w:proofErr w:type="spellStart"/>
-      <w:r>
-        <w:rPr>
-          <w:sz w:val="24"/>
-          <w:szCs w:val="24"/>
-          <w:lang w:val="en-US"/>
-        </w:rPr>
-        <w:t>boolfactor</w:t>
-      </w:r>
-      <w:proofErr w:type="spellEnd"/>
-      <w:r>
-        <w:rPr>
-          <w:sz w:val="24"/>
-          <w:szCs w:val="24"/>
-        </w:rPr>
-        <w:t xml:space="preserve"> κ.ο.κ.). Αν έχουμε αριθμητική παράσταση επιστρέφουμε την τιμή των </w:t>
-      </w:r>
-      <w:r>
-        <w:rPr>
-          <w:sz w:val="24"/>
-          <w:szCs w:val="24"/>
-          <w:lang w:val="en-US"/>
-        </w:rPr>
-        <w:t>expression</w:t>
-      </w:r>
-      <w:r>
-        <w:rPr>
-          <w:sz w:val="24"/>
-          <w:szCs w:val="24"/>
-        </w:rPr>
-        <w:t xml:space="preserve"> σε δύο μεταβλητές (Ε1 και Ε2 ), θέτουμε την αληθή λίστα της συνάρτησης ίση με την τετράδα που εκτελεί την πράξη ανάμεσα στις Ε1 και Ε2 και την ψευδή λίστα </w:t>
-      </w:r>
-      <w:r>
-        <w:rPr>
-          <w:sz w:val="24"/>
-          <w:szCs w:val="24"/>
-        </w:rPr>
-        <w:t xml:space="preserve">ίση με την παραγωγή της τετράδας </w:t>
-      </w:r>
-      <w:r>
-        <w:rPr>
-          <w:sz w:val="24"/>
-          <w:szCs w:val="24"/>
-          <w:lang w:val="en-US"/>
-        </w:rPr>
-        <w:t>jump</w:t>
+        <w:t xml:space="preserve">. Στη συνέχεια μετά από κάθε </w:t>
+      </w:r>
+      <w:r>
+        <w:rPr>
+          <w:sz w:val="24"/>
+          <w:szCs w:val="24"/>
+          <w:lang w:val="en-US"/>
+        </w:rPr>
+        <w:t>or</w:t>
+      </w:r>
+      <w:r>
+        <w:rPr>
+          <w:sz w:val="24"/>
+          <w:szCs w:val="24"/>
+        </w:rPr>
+        <w:t xml:space="preserve"> και πριν από κάθε επόμενο </w:t>
+      </w:r>
+      <w:r>
+        <w:rPr>
+          <w:sz w:val="24"/>
+          <w:szCs w:val="24"/>
+          <w:lang w:val="en-US"/>
+        </w:rPr>
+        <w:t>boolterm</w:t>
+      </w:r>
+      <w:r>
+        <w:rPr>
+          <w:sz w:val="24"/>
+          <w:szCs w:val="24"/>
+        </w:rPr>
+        <w:t xml:space="preserve"> , </w:t>
+      </w:r>
+      <w:r>
+        <w:rPr>
+          <w:sz w:val="24"/>
+          <w:szCs w:val="24"/>
+        </w:rPr>
+        <w:t xml:space="preserve">γίνεται συμπλήρωση όσων τετράδων μπορούν να συμπληρωθούν μέσα στη συνάρτηση (δηλαδή οι λανθασμένες τετράδες) και μετά την εκτέλεση του επόμενου </w:t>
+      </w:r>
+      <w:r>
+        <w:rPr>
+          <w:sz w:val="24"/>
+          <w:szCs w:val="24"/>
+          <w:lang w:val="en-US"/>
+        </w:rPr>
+        <w:t>boolterm</w:t>
+      </w:r>
+      <w:r>
+        <w:rPr>
+          <w:sz w:val="24"/>
+          <w:szCs w:val="24"/>
+        </w:rPr>
+        <w:t xml:space="preserve">, </w:t>
+      </w:r>
+      <w:r>
+        <w:rPr>
+          <w:sz w:val="24"/>
+          <w:szCs w:val="24"/>
+        </w:rPr>
+        <w:lastRenderedPageBreak/>
+        <w:t xml:space="preserve">συγχωνεύουμε τις δύο αληθείς λίστες και εξισώνουμε την τελική λανθασμένη λίστα με αυτή του τελευταίου </w:t>
+      </w:r>
+      <w:r>
+        <w:rPr>
+          <w:sz w:val="24"/>
+          <w:szCs w:val="24"/>
+          <w:lang w:val="en-US"/>
+        </w:rPr>
+        <w:t>boolterm</w:t>
       </w:r>
       <w:r>
         <w:rPr>
@@ -4141,6 +3691,15 @@
         </w:rPr>
         <w:t>.</w:t>
       </w:r>
+    </w:p>
+    <w:p>
+      <w:pPr>
+        <w:pStyle w:val="ListParagraph"/>
+        <w:rPr>
+          <w:sz w:val="24"/>
+          <w:szCs w:val="24"/>
+        </w:rPr>
+      </w:pPr>
     </w:p>
     <w:p>
       <w:pPr>
@@ -4154,56 +3713,117 @@
           <w:szCs w:val="24"/>
         </w:rPr>
       </w:pPr>
-      <w:proofErr w:type="gramStart"/>
-      <w:r>
-        <w:rPr>
-          <w:b/>
-          <w:sz w:val="24"/>
-          <w:szCs w:val="24"/>
-          <w:lang w:val="en-US"/>
-        </w:rPr>
-        <w:t>expression</w:t>
-      </w:r>
-      <w:r>
-        <w:rPr>
-          <w:b/>
-          <w:sz w:val="24"/>
-          <w:szCs w:val="24"/>
-        </w:rPr>
-        <w:t>(</w:t>
-      </w:r>
-      <w:proofErr w:type="gramEnd"/>
-      <w:r>
-        <w:rPr>
-          <w:b/>
-          <w:sz w:val="24"/>
-          <w:szCs w:val="24"/>
-        </w:rPr>
-        <w:t xml:space="preserve">) : </w:t>
-      </w:r>
-      <w:r>
-        <w:rPr>
-          <w:sz w:val="24"/>
-          <w:szCs w:val="24"/>
-        </w:rPr>
-        <w:t xml:space="preserve">Αυτή η συνάρτηση δημιουργεί και επιστρέφει την προσωρινή μεταβλητή στην οποία αποθηκεύεται το αποτέλεσμα της αριθμητικής πράξης (με κλήση της </w:t>
-      </w:r>
-      <w:proofErr w:type="spellStart"/>
-      <w:r>
-        <w:rPr>
-          <w:sz w:val="24"/>
-          <w:szCs w:val="24"/>
-          <w:lang w:val="en-US"/>
-        </w:rPr>
-        <w:t>newTemp</w:t>
-      </w:r>
-      <w:proofErr w:type="spellEnd"/>
-      <w:r>
-        <w:rPr>
-          <w:sz w:val="24"/>
-          <w:szCs w:val="24"/>
-        </w:rPr>
-        <w:t>) και η παράγει την τετράδα που μας δείχνει την πράξη αυτή.</w:t>
+      <w:r>
+        <w:rPr>
+          <w:b/>
+          <w:sz w:val="24"/>
+          <w:szCs w:val="24"/>
+        </w:rPr>
+        <w:t>boolterm() :</w:t>
+      </w:r>
+      <w:r>
+        <w:rPr>
+          <w:sz w:val="24"/>
+          <w:szCs w:val="24"/>
+        </w:rPr>
+        <w:t xml:space="preserve"> Η συνάρτηση αυτή επιστρέφει το αποτέλεσμα της λογικής παράστασης </w:t>
+      </w:r>
+      <w:r>
+        <w:rPr>
+          <w:sz w:val="24"/>
+          <w:szCs w:val="24"/>
+          <w:lang w:val="en-US"/>
+        </w:rPr>
+        <w:t>and</w:t>
+      </w:r>
+      <w:r>
+        <w:rPr>
+          <w:sz w:val="24"/>
+          <w:szCs w:val="24"/>
+        </w:rPr>
+        <w:t xml:space="preserve"> και ακολουθεί την ίδια εκτέλεση με την </w:t>
+      </w:r>
+      <w:r>
+        <w:rPr>
+          <w:sz w:val="24"/>
+          <w:szCs w:val="24"/>
+          <w:lang w:val="en-US"/>
+        </w:rPr>
+        <w:t>condition</w:t>
+      </w:r>
+      <w:r>
+        <w:rPr>
+          <w:sz w:val="24"/>
+          <w:szCs w:val="24"/>
+        </w:rPr>
+        <w:t>, με τη</w:t>
+      </w:r>
+      <w:r>
+        <w:rPr>
+          <w:sz w:val="24"/>
+          <w:szCs w:val="24"/>
+        </w:rPr>
+        <w:t xml:space="preserve"> </w:t>
+      </w:r>
+      <w:r>
+        <w:rPr>
+          <w:sz w:val="24"/>
+          <w:szCs w:val="24"/>
+        </w:rPr>
+        <w:t xml:space="preserve">διαφορά </w:t>
+      </w:r>
+      <w:r>
+        <w:rPr>
+          <w:sz w:val="24"/>
+          <w:szCs w:val="24"/>
+        </w:rPr>
+        <w:t xml:space="preserve">ότι εδώ οι τετράδες που μπορούν να συμπληρωθούν είναι οι αληθεις, και μετά την εκτέλεση του επόμενου </w:t>
+      </w:r>
+      <w:r>
+        <w:rPr>
+          <w:sz w:val="24"/>
+          <w:szCs w:val="24"/>
+          <w:lang w:val="en-US"/>
+        </w:rPr>
+        <w:t>bool</w:t>
+      </w:r>
+      <w:r>
+        <w:rPr>
+          <w:sz w:val="24"/>
+          <w:szCs w:val="24"/>
+          <w:lang w:val="en-US"/>
+        </w:rPr>
+        <w:t>factor</w:t>
+      </w:r>
+      <w:r>
+        <w:rPr>
+          <w:sz w:val="24"/>
+          <w:szCs w:val="24"/>
+        </w:rPr>
+        <w:t xml:space="preserve">, συγχωνεύουμε τις δύο λανθασμένες λίστες και εξισώνουμε την τελική αληθή λίστα με αυτή του τελευταίου </w:t>
+      </w:r>
+      <w:r>
+        <w:rPr>
+          <w:sz w:val="24"/>
+          <w:szCs w:val="24"/>
+          <w:lang w:val="en-US"/>
+        </w:rPr>
+        <w:t>bool</w:t>
+      </w:r>
+      <w:r>
+        <w:rPr>
+          <w:sz w:val="24"/>
+          <w:szCs w:val="24"/>
+          <w:lang w:val="en-US"/>
+        </w:rPr>
+        <w:t>factor</w:t>
+      </w:r>
+      <w:r>
+        <w:rPr>
+          <w:sz w:val="24"/>
+          <w:szCs w:val="24"/>
+        </w:rPr>
+        <w:t>.</w:t>
       </w:r>
     </w:p>
     <w:p>
@@ -4224,6 +3844,213 @@
           <w:sz w:val="24"/>
           <w:szCs w:val="24"/>
         </w:rPr>
+        <w:t>boolfactor() :</w:t>
+      </w:r>
+      <w:r>
+        <w:rPr>
+          <w:sz w:val="24"/>
+          <w:szCs w:val="24"/>
+        </w:rPr>
+        <w:t xml:space="preserve"> Εδώ καλείται αναδρομικά η </w:t>
+      </w:r>
+      <w:r>
+        <w:rPr>
+          <w:sz w:val="24"/>
+          <w:szCs w:val="24"/>
+          <w:lang w:val="en-US"/>
+        </w:rPr>
+        <w:t>condition</w:t>
+      </w:r>
+      <w:r>
+        <w:rPr>
+          <w:sz w:val="24"/>
+          <w:szCs w:val="24"/>
+        </w:rPr>
+        <w:t xml:space="preserve">.Έπειτα, η αληθής λίστα της </w:t>
+      </w:r>
+      <w:r>
+        <w:rPr>
+          <w:sz w:val="24"/>
+          <w:szCs w:val="24"/>
+          <w:lang w:val="en-US"/>
+        </w:rPr>
+        <w:t>condition</w:t>
+      </w:r>
+      <w:r>
+        <w:rPr>
+          <w:sz w:val="24"/>
+          <w:szCs w:val="24"/>
+        </w:rPr>
+        <w:t xml:space="preserve"> εξισώνεται με την αντίστοιχη της </w:t>
+      </w:r>
+      <w:r>
+        <w:rPr>
+          <w:sz w:val="24"/>
+          <w:szCs w:val="24"/>
+          <w:lang w:val="en-US"/>
+        </w:rPr>
+        <w:t>boolfactor</w:t>
+      </w:r>
+      <w:r>
+        <w:rPr>
+          <w:sz w:val="24"/>
+          <w:szCs w:val="24"/>
+        </w:rPr>
+        <w:t xml:space="preserve"> (το ανάλογο συμβαίνει με τις λανθασμένες λίστες). Στην περίπτωση που συναντήσουμε τη δεσμευμένη λέξη “</w:t>
+      </w:r>
+      <w:r>
+        <w:rPr>
+          <w:sz w:val="24"/>
+          <w:szCs w:val="24"/>
+          <w:lang w:val="en-US"/>
+        </w:rPr>
+        <w:t>not</w:t>
+      </w:r>
+      <w:r>
+        <w:rPr>
+          <w:sz w:val="24"/>
+          <w:szCs w:val="24"/>
+        </w:rPr>
+        <w:t xml:space="preserve">” συμβαίνει το ανάποδο (η αληθής λίστα της </w:t>
+      </w:r>
+      <w:r>
+        <w:rPr>
+          <w:sz w:val="24"/>
+          <w:szCs w:val="24"/>
+          <w:lang w:val="en-US"/>
+        </w:rPr>
+        <w:t>condition</w:t>
+      </w:r>
+      <w:r>
+        <w:rPr>
+          <w:sz w:val="24"/>
+          <w:szCs w:val="24"/>
+        </w:rPr>
+        <w:t xml:space="preserve"> εξισώνεται με τη λανθασμένη της </w:t>
+      </w:r>
+      <w:r>
+        <w:rPr>
+          <w:sz w:val="24"/>
+          <w:szCs w:val="24"/>
+          <w:lang w:val="en-US"/>
+        </w:rPr>
+        <w:t>boolfactor</w:t>
+      </w:r>
+      <w:r>
+        <w:rPr>
+          <w:sz w:val="24"/>
+          <w:szCs w:val="24"/>
+        </w:rPr>
+        <w:t xml:space="preserve"> κ.ο.κ.). Αν έχουμε αριθμητική παράσταση επιστρέφουμε την τιμή των </w:t>
+      </w:r>
+      <w:r>
+        <w:rPr>
+          <w:sz w:val="24"/>
+          <w:szCs w:val="24"/>
+          <w:lang w:val="en-US"/>
+        </w:rPr>
+        <w:t>expression</w:t>
+      </w:r>
+      <w:r>
+        <w:rPr>
+          <w:sz w:val="24"/>
+          <w:szCs w:val="24"/>
+        </w:rPr>
+        <w:t xml:space="preserve"> σε δύο μεταβλητές (Ε1 και Ε2 ), θέτουμε την αληθή λίστα της συνάρτησης ίση με την τετράδα που εκτελεί την πράξη ανάμεσα στις Ε1 και Ε2 και την ψευδή λίστα </w:t>
+      </w:r>
+      <w:r>
+        <w:rPr>
+          <w:sz w:val="24"/>
+          <w:szCs w:val="24"/>
+        </w:rPr>
+        <w:t xml:space="preserve">ίση με την παραγωγή της τετράδας </w:t>
+      </w:r>
+      <w:r>
+        <w:rPr>
+          <w:sz w:val="24"/>
+          <w:szCs w:val="24"/>
+          <w:lang w:val="en-US"/>
+        </w:rPr>
+        <w:t>jump</w:t>
+      </w:r>
+      <w:r>
+        <w:rPr>
+          <w:sz w:val="24"/>
+          <w:szCs w:val="24"/>
+        </w:rPr>
+        <w:t>.</w:t>
+      </w:r>
+    </w:p>
+    <w:p>
+      <w:pPr>
+        <w:pStyle w:val="ListParagraph"/>
+        <w:numPr>
+          <w:ilvl w:val="0"/>
+          <w:numId w:val="5"/>
+        </w:numPr>
+        <w:rPr>
+          <w:sz w:val="24"/>
+          <w:szCs w:val="24"/>
+        </w:rPr>
+      </w:pPr>
+      <w:r>
+        <w:rPr>
+          <w:b/>
+          <w:sz w:val="24"/>
+          <w:szCs w:val="24"/>
+          <w:lang w:val="en-US"/>
+        </w:rPr>
+        <w:t>expression</w:t>
+      </w:r>
+      <w:r>
+        <w:rPr>
+          <w:b/>
+          <w:sz w:val="24"/>
+          <w:szCs w:val="24"/>
+        </w:rPr>
+        <w:t xml:space="preserve">() : </w:t>
+      </w:r>
+      <w:r>
+        <w:rPr>
+          <w:sz w:val="24"/>
+          <w:szCs w:val="24"/>
+        </w:rPr>
+        <w:t xml:space="preserve">Αυτή η συνάρτηση δημιουργεί και επιστρέφει την προσωρινή μεταβλητή στην οποία αποθηκεύεται το αποτέλεσμα της αριθμητικής πράξης (με κλήση της </w:t>
+      </w:r>
+      <w:r>
+        <w:rPr>
+          <w:sz w:val="24"/>
+          <w:szCs w:val="24"/>
+          <w:lang w:val="en-US"/>
+        </w:rPr>
+        <w:t>newTemp</w:t>
+      </w:r>
+      <w:r>
+        <w:rPr>
+          <w:sz w:val="24"/>
+          <w:szCs w:val="24"/>
+        </w:rPr>
+        <w:t>) και η παράγει την τετράδα που μας δείχνει την πράξη αυτή.</w:t>
+      </w:r>
+    </w:p>
+    <w:p>
+      <w:pPr>
+        <w:pStyle w:val="ListParagraph"/>
+        <w:numPr>
+          <w:ilvl w:val="0"/>
+          <w:numId w:val="5"/>
+        </w:numPr>
+        <w:rPr>
+          <w:sz w:val="24"/>
+          <w:szCs w:val="24"/>
+        </w:rPr>
+      </w:pPr>
+      <w:r>
+        <w:rPr>
+          <w:b/>
+          <w:sz w:val="24"/>
+          <w:szCs w:val="24"/>
+        </w:rPr>
         <w:t xml:space="preserve">term() : </w:t>
       </w:r>
       <w:r>
@@ -4231,7 +4058,21 @@
           <w:sz w:val="24"/>
           <w:szCs w:val="24"/>
         </w:rPr>
-        <w:t xml:space="preserve">Με την ίδια λογική εδώ δημιουργούνται και επιστρέφονται αναδρομικά οι όροι </w:t>
+        <w:t xml:space="preserve">Με την ίδια λογική εδώ δημιουργούνται και επιστρέφονται αναδρομικά οι </w:t>
+      </w:r>
+      <w:r>
+        <w:rPr>
+          <w:sz w:val="24"/>
+          <w:szCs w:val="24"/>
+        </w:rPr>
+        <w:t>πράγοντες</w:t>
+      </w:r>
+      <w:r>
+        <w:rPr>
+          <w:sz w:val="24"/>
+          <w:szCs w:val="24"/>
+        </w:rPr>
+        <w:t xml:space="preserve"> </w:t>
       </w:r>
       <w:r>
         <w:rPr>

</xml_diff>